<commit_message>
Final?!? tweaks and updates
</commit_message>
<xml_diff>
--- a/paper/PeerJ Reviewer Response Letter.docx
+++ b/paper/PeerJ Reviewer Response Letter.docx
@@ -363,7 +363,7 @@
         </w:rPr>
         <w:t xml:space="preserve">Email address: </w:t>
       </w:r>
-      <w:hyperlink r:id="rId5" w:history="1">
+      <w:hyperlink r:id="rId7" w:history="1">
         <w:r>
           <w:rPr>
             <w:rStyle w:val="Hyperlink"/>
@@ -806,100 +806,586 @@
           <w:i/>
         </w:rPr>
       </w:pPr>
+    </w:p>
+    <w:p>
+      <w:pPr>
+        <w:rPr>
+          <w:color w:val="4472C4" w:themeColor="accent1"/>
+        </w:rPr>
+      </w:pPr>
+      <w:r>
+        <w:rPr>
+          <w:color w:val="4472C4" w:themeColor="accent1"/>
+        </w:rPr>
+        <w:t>Corrected.</w:t>
+      </w:r>
+    </w:p>
+    <w:p/>
+    <w:p>
+      <w:pPr>
+        <w:rPr>
+          <w:b/>
+        </w:rPr>
+      </w:pPr>
+      <w:r>
+        <w:rPr>
+          <w:b/>
+        </w:rPr>
+        <w:t>Response to “C</w:t>
+      </w:r>
+      <w:r>
+        <w:rPr>
+          <w:b/>
+        </w:rPr>
+        <w:t>omments for the author</w:t>
+      </w:r>
+      <w:r>
+        <w:rPr>
+          <w:b/>
+        </w:rPr>
+        <w:t>”</w:t>
+      </w:r>
+    </w:p>
+    <w:p/>
+    <w:p>
+      <w:pPr>
+        <w:rPr>
+          <w:i/>
+        </w:rPr>
+      </w:pPr>
+      <w:r>
+        <w:rPr>
+          <w:i/>
+        </w:rPr>
+        <w:t xml:space="preserve">I find the examples of unit testing using the </w:t>
+      </w:r>
+      <w:proofErr w:type="spellStart"/>
+      <w:r>
+        <w:rPr>
+          <w:i/>
+        </w:rPr>
+        <w:t>pccc</w:t>
+      </w:r>
+      <w:proofErr w:type="spellEnd"/>
+      <w:r>
+        <w:rPr>
+          <w:i/>
+        </w:rPr>
+        <w:t xml:space="preserve"> package a little difficult to understand. Sure, they can be understood with some effort, but I think there must be an easier example out there which would permit a more concise code listing</w:t>
+      </w:r>
+      <w:r>
+        <w:rPr>
+          <w:i/>
+        </w:rPr>
+        <w:t>…</w:t>
+      </w:r>
+    </w:p>
+    <w:p>
+      <w:pPr>
+        <w:rPr>
+          <w:color w:val="4472C4" w:themeColor="accent1"/>
+        </w:rPr>
+      </w:pPr>
+    </w:p>
+    <w:p>
+      <w:pPr>
+        <w:rPr>
+          <w:color w:val="4472C4" w:themeColor="accent1"/>
+        </w:rPr>
+      </w:pPr>
+      <w:r>
+        <w:rPr>
+          <w:color w:val="4472C4" w:themeColor="accent1"/>
+        </w:rPr>
+        <w:t>Thank you for the advice and guidance</w:t>
+      </w:r>
+      <w:r>
+        <w:rPr>
+          <w:color w:val="4472C4" w:themeColor="accent1"/>
+        </w:rPr>
+        <w:t>.</w:t>
+      </w:r>
+      <w:r>
+        <w:rPr>
+          <w:color w:val="4472C4" w:themeColor="accent1"/>
+        </w:rPr>
+        <w:t xml:space="preserve"> Unit testing and optimization principles are </w:t>
+      </w:r>
+      <w:r>
+        <w:rPr>
+          <w:color w:val="4472C4" w:themeColor="accent1"/>
+        </w:rPr>
+        <w:t>most easily</w:t>
+      </w:r>
+      <w:r>
+        <w:rPr>
+          <w:color w:val="4472C4" w:themeColor="accent1"/>
+        </w:rPr>
+        <w:t xml:space="preserve"> demonstrated as part of the development process. While the </w:t>
+      </w:r>
+      <w:r>
+        <w:rPr>
+          <w:rFonts w:ascii="Consolas" w:hAnsi="Consolas" w:cs="Consolas"/>
+          <w:color w:val="4472C4" w:themeColor="accent1"/>
+        </w:rPr>
+        <w:t>glue</w:t>
+      </w:r>
+      <w:r>
+        <w:rPr>
+          <w:color w:val="4472C4" w:themeColor="accent1"/>
+        </w:rPr>
+        <w:t xml:space="preserve"> package </w:t>
+      </w:r>
+      <w:r>
+        <w:rPr>
+          <w:color w:val="4472C4" w:themeColor="accent1"/>
+        </w:rPr>
+        <w:t>has simple and clear functionality and has extensive</w:t>
+      </w:r>
+      <w:r>
+        <w:rPr>
+          <w:color w:val="4472C4" w:themeColor="accent1"/>
+        </w:rPr>
+        <w:t xml:space="preserve"> unit tests, getting examples </w:t>
+      </w:r>
+      <w:r>
+        <w:rPr>
+          <w:color w:val="4472C4" w:themeColor="accent1"/>
+        </w:rPr>
+        <w:t xml:space="preserve">from the </w:t>
+      </w:r>
+      <w:r>
+        <w:rPr>
+          <w:rFonts w:ascii="Consolas" w:hAnsi="Consolas" w:cs="Consolas"/>
+          <w:color w:val="4472C4" w:themeColor="accent1"/>
+        </w:rPr>
+        <w:t>glue</w:t>
+      </w:r>
+      <w:r>
+        <w:rPr>
+          <w:color w:val="4472C4" w:themeColor="accent1"/>
+        </w:rPr>
+        <w:t xml:space="preserve"> </w:t>
+      </w:r>
+      <w:r>
+        <w:rPr>
+          <w:color w:val="4472C4" w:themeColor="accent1"/>
+        </w:rPr>
+        <w:t xml:space="preserve">development process </w:t>
+      </w:r>
+      <w:r>
+        <w:rPr>
+          <w:color w:val="4472C4" w:themeColor="accent1"/>
+        </w:rPr>
+        <w:t>that addresses</w:t>
+      </w:r>
+      <w:r>
+        <w:rPr>
+          <w:color w:val="4472C4" w:themeColor="accent1"/>
+        </w:rPr>
+        <w:t xml:space="preserve"> tests and optimization is </w:t>
+      </w:r>
+      <w:r>
+        <w:rPr>
+          <w:color w:val="4472C4" w:themeColor="accent1"/>
+        </w:rPr>
+        <w:t xml:space="preserve">nontrivial. </w:t>
+      </w:r>
+      <w:r>
+        <w:rPr>
+          <w:color w:val="4472C4" w:themeColor="accent1"/>
+        </w:rPr>
+        <w:t xml:space="preserve">Based on your recommendations and the recommendations of the other reviewer, </w:t>
+      </w:r>
+      <w:r>
+        <w:rPr>
+          <w:color w:val="4472C4" w:themeColor="accent1"/>
+        </w:rPr>
+        <w:t>we</w:t>
+      </w:r>
+      <w:r>
+        <w:rPr>
+          <w:color w:val="4472C4" w:themeColor="accent1"/>
+        </w:rPr>
+        <w:t xml:space="preserve"> have adjusted the provided code listings</w:t>
+      </w:r>
+      <w:r>
+        <w:rPr>
+          <w:color w:val="4472C4" w:themeColor="accent1"/>
+        </w:rPr>
+        <w:t xml:space="preserve"> to make the examples clear</w:t>
+      </w:r>
+      <w:r>
+        <w:rPr>
+          <w:color w:val="4472C4" w:themeColor="accent1"/>
+        </w:rPr>
+        <w:t>er</w:t>
+      </w:r>
+      <w:r>
+        <w:rPr>
+          <w:color w:val="4472C4" w:themeColor="accent1"/>
+        </w:rPr>
+        <w:t>.</w:t>
+      </w:r>
+    </w:p>
+    <w:p>
+      <w:pPr>
+        <w:rPr>
+          <w:color w:val="4472C4" w:themeColor="accent1"/>
+        </w:rPr>
+      </w:pPr>
+    </w:p>
+    <w:p>
+      <w:pPr>
+        <w:rPr>
+          <w:color w:val="4472C4" w:themeColor="accent1"/>
+        </w:rPr>
+      </w:pPr>
+      <w:r>
+        <w:rPr>
+          <w:color w:val="4472C4" w:themeColor="accent1"/>
+        </w:rPr>
+        <w:t>Please note that b</w:t>
+      </w:r>
+      <w:r>
+        <w:rPr>
+          <w:color w:val="4472C4" w:themeColor="accent1"/>
+        </w:rPr>
+        <w:t>ased on the other reviewer’s feedback, the example code</w:t>
+      </w:r>
+      <w:r>
+        <w:rPr>
+          <w:color w:val="4472C4" w:themeColor="accent1"/>
+        </w:rPr>
+        <w:t xml:space="preserve"> is now farther back in the paper, but still organized by examples of testing and performance.</w:t>
+      </w:r>
+    </w:p>
+    <w:p>
+      <w:pPr>
+        <w:rPr>
+          <w:color w:val="4472C4" w:themeColor="accent1"/>
+        </w:rPr>
+      </w:pPr>
+    </w:p>
+    <w:p>
+      <w:pPr>
+        <w:rPr>
+          <w:i/>
+        </w:rPr>
+      </w:pPr>
+      <w:r>
+        <w:rPr>
+          <w:i/>
+        </w:rPr>
+        <w:t>The study of packages employing optimization is very interesting. However, with testing I think it's easy to say if a package isn't tested, it should be, but a package without obvious optimization attempts could just be very well written (using only vectorized code from other packages) and hence not need more explicit optimizations of its own. I think this should be stated: a package without obvious optimization isn't necessarily in need of optimization. Having said this, figure 3 is interesting, giving the change in explicit optimization efforts over the years.</w:t>
+      </w:r>
+    </w:p>
+    <w:p>
+      <w:pPr>
+        <w:rPr>
+          <w:i/>
+        </w:rPr>
+      </w:pPr>
+    </w:p>
+    <w:p>
+      <w:pPr>
+        <w:rPr>
+          <w:color w:val="4472C4" w:themeColor="accent1"/>
+        </w:rPr>
+      </w:pPr>
+      <w:r>
+        <w:rPr>
+          <w:color w:val="4472C4" w:themeColor="accent1"/>
+        </w:rPr>
+        <w:t>This has been addressed in the section “</w:t>
+      </w:r>
+      <w:r>
+        <w:rPr>
+          <w:color w:val="4472C4" w:themeColor="accent1"/>
+        </w:rPr>
+        <w:t>Key recommendations for profiling and benchmarking</w:t>
+      </w:r>
+      <w:r>
+        <w:rPr>
+          <w:color w:val="4472C4" w:themeColor="accent1"/>
+        </w:rPr>
+        <w:t>.</w:t>
+      </w:r>
+      <w:r>
+        <w:rPr>
+          <w:color w:val="4472C4" w:themeColor="accent1"/>
+        </w:rPr>
+        <w:t>”</w:t>
+      </w:r>
+      <w:r>
+        <w:rPr>
+          <w:color w:val="4472C4" w:themeColor="accent1"/>
+        </w:rPr>
+        <w:t xml:space="preserve"> Some of the relevant text:</w:t>
+      </w:r>
+    </w:p>
+    <w:p>
+      <w:pPr>
+        <w:rPr>
+          <w:color w:val="4472C4" w:themeColor="accent1"/>
+        </w:rPr>
+      </w:pPr>
+    </w:p>
+    <w:p>
+      <w:pPr>
+        <w:rPr>
+          <w:color w:val="4472C4" w:themeColor="accent1"/>
+        </w:rPr>
+      </w:pPr>
+      <w:r>
+        <w:rPr>
+          <w:color w:val="4472C4" w:themeColor="accent1"/>
+        </w:rPr>
+        <w:t>“</w:t>
+      </w:r>
+      <w:r>
+        <w:rPr>
+          <w:color w:val="4472C4" w:themeColor="accent1"/>
+        </w:rPr>
+        <w:t xml:space="preserve">The first step to software optimization is to understand the functional and non-functional requirements of the software being built. Based on expected input, output, and platform the software will be run on, one can </w:t>
+      </w:r>
+      <w:proofErr w:type="gramStart"/>
+      <w:r>
+        <w:rPr>
+          <w:color w:val="4472C4" w:themeColor="accent1"/>
+        </w:rPr>
+        <w:t>make a decision</w:t>
+      </w:r>
+      <w:proofErr w:type="gramEnd"/>
+      <w:r>
+        <w:rPr>
+          <w:color w:val="4472C4" w:themeColor="accent1"/>
+        </w:rPr>
+        <w:t xml:space="preserve"> as to what is good enough for the software being developed.  A pragmatic approach is best – do not spend time optimizing if it does not add value. Once the functional requirements have been correctly implemented and validated, a decision point is reached: decide if the software is slow and in need of evaluation and optimization. While this may seem a trivial and unnecessary step, it should not be overlooked; a careful evaluation of costs versus benefit from an optimization effort should be evaluated before moving forward</w:t>
+      </w:r>
+      <w:r>
+        <w:rPr>
+          <w:color w:val="4472C4" w:themeColor="accent1"/>
+        </w:rPr>
+        <w:t>.”</w:t>
+      </w:r>
+    </w:p>
+    <w:p>
+      <w:pPr>
+        <w:rPr>
+          <w:color w:val="4472C4" w:themeColor="accent1"/>
+        </w:rPr>
+      </w:pPr>
+    </w:p>
+    <w:p>
+      <w:pPr>
+        <w:rPr>
+          <w:color w:val="4472C4" w:themeColor="accent1"/>
+        </w:rPr>
+      </w:pPr>
+      <w:r>
+        <w:rPr>
+          <w:color w:val="4472C4" w:themeColor="accent1"/>
+        </w:rPr>
+        <w:t>An at the end of the same section:</w:t>
+      </w:r>
+    </w:p>
+    <w:p>
+      <w:pPr>
+        <w:rPr>
+          <w:color w:val="4472C4" w:themeColor="accent1"/>
+        </w:rPr>
+      </w:pPr>
+    </w:p>
+    <w:p>
+      <w:pPr>
+        <w:rPr>
+          <w:color w:val="4472C4" w:themeColor="accent1"/>
+        </w:rPr>
+      </w:pPr>
+      <w:r>
+        <w:rPr>
+          <w:color w:val="4472C4" w:themeColor="accent1"/>
+        </w:rPr>
+        <w:t>“’</w:t>
+      </w:r>
+      <w:r>
+        <w:rPr>
+          <w:color w:val="4472C4" w:themeColor="accent1"/>
+        </w:rPr>
+        <w:t>Beware the dangers of premature optimization of your code. Your first duty is to create clear, correct code.</w:t>
+      </w:r>
+      <w:r>
+        <w:rPr>
+          <w:color w:val="4472C4" w:themeColor="accent1"/>
+        </w:rPr>
+        <w:t>’</w:t>
+      </w:r>
+      <w:r>
+        <w:rPr>
+          <w:color w:val="4472C4" w:themeColor="accent1"/>
+        </w:rPr>
+        <w:t xml:space="preserve"> (Knuth, 1974; Burns, 2012) Never optimize before you actually know what is taking all the time/memory/space with your software. Different compilers and core language updates often will change or reverse what experience has previously indicated as sources of slowness. Always benchmark and profile before making a change.</w:t>
+      </w:r>
+      <w:r>
+        <w:rPr>
+          <w:color w:val="4472C4" w:themeColor="accent1"/>
+        </w:rPr>
+        <w:t>”</w:t>
+      </w:r>
       <w:bookmarkStart w:id="0" w:name="_GoBack"/>
       <w:bookmarkEnd w:id="0"/>
     </w:p>
-    <w:p>
-      <w:pPr>
-        <w:rPr>
-          <w:color w:val="4472C4" w:themeColor="accent1"/>
-        </w:rPr>
-      </w:pPr>
-      <w:r>
-        <w:rPr>
-          <w:color w:val="4472C4" w:themeColor="accent1"/>
-        </w:rPr>
-        <w:t>Corrected.</w:t>
-      </w:r>
-    </w:p>
-    <w:p/>
-    <w:p>
-      <w:pPr>
-        <w:rPr>
-          <w:b/>
-        </w:rPr>
-      </w:pPr>
-      <w:r>
-        <w:rPr>
-          <w:b/>
-        </w:rPr>
-        <w:t>Response to “C</w:t>
-      </w:r>
-      <w:r>
-        <w:rPr>
-          <w:b/>
-        </w:rPr>
-        <w:t>omments for the author</w:t>
-      </w:r>
-      <w:r>
-        <w:rPr>
-          <w:b/>
-        </w:rPr>
-        <w:t>”</w:t>
-      </w:r>
-    </w:p>
-    <w:p/>
-    <w:p>
-      <w:pPr>
-        <w:rPr>
-          <w:i/>
-        </w:rPr>
-      </w:pPr>
-      <w:r>
-        <w:rPr>
-          <w:i/>
-        </w:rPr>
-        <w:t xml:space="preserve">I find the examples of unit testing using the </w:t>
+    <w:p/>
+    <w:p>
+      <w:pPr>
+        <w:rPr>
+          <w:i/>
+        </w:rPr>
+      </w:pPr>
+      <w:r>
+        <w:rPr>
+          <w:i/>
+        </w:rPr>
+        <w:t xml:space="preserve">In figure 1, I think the "No" </w:t>
       </w:r>
       <w:proofErr w:type="spellStart"/>
       <w:r>
         <w:rPr>
           <w:i/>
         </w:rPr>
-        <w:t>pccc</w:t>
+        <w:t>colour</w:t>
       </w:r>
       <w:proofErr w:type="spellEnd"/>
       <w:r>
         <w:rPr>
           <w:i/>
         </w:rPr>
-        <w:t xml:space="preserve"> package a little difficult to understand. Sure, they can be understood with some effort, but I think there must be an easier example out there which would permit a more concise code listing</w:t>
-      </w:r>
-      <w:r>
-        <w:rPr>
-          <w:i/>
-        </w:rPr>
-        <w:t>…</w:t>
-      </w:r>
-    </w:p>
-    <w:p>
-      <w:pPr>
-        <w:rPr>
-          <w:color w:val="4472C4" w:themeColor="accent1"/>
-        </w:rPr>
-      </w:pPr>
-    </w:p>
-    <w:p>
-      <w:pPr>
-        <w:rPr>
-          <w:color w:val="4472C4" w:themeColor="accent1"/>
-        </w:rPr>
-      </w:pPr>
-      <w:r>
-        <w:rPr>
-          <w:color w:val="4472C4" w:themeColor="accent1"/>
-        </w:rPr>
-        <w:t>Thank you for the advice and guidance</w:t>
+        <w:t xml:space="preserve"> should be on the bottom and in particular in fig 4, "None" should be on the bottom, not in the middle. "None" should maybe also be given a striking </w:t>
+      </w:r>
+      <w:proofErr w:type="spellStart"/>
+      <w:r>
+        <w:rPr>
+          <w:i/>
+        </w:rPr>
+        <w:t>colour</w:t>
+      </w:r>
+      <w:proofErr w:type="spellEnd"/>
+      <w:r>
+        <w:rPr>
+          <w:i/>
+        </w:rPr>
+        <w:t xml:space="preserve"> to show that it's different to the other results.</w:t>
+      </w:r>
+    </w:p>
+    <w:p/>
+    <w:p>
+      <w:pPr>
+        <w:rPr>
+          <w:color w:val="4472C4" w:themeColor="accent1"/>
+        </w:rPr>
+      </w:pPr>
+      <w:r>
+        <w:rPr>
+          <w:color w:val="4472C4" w:themeColor="accent1"/>
+        </w:rPr>
+        <w:t>A consistent color selected for None/No. None/No has been moved to the bottom of the stacked bar charts.</w:t>
+      </w:r>
+    </w:p>
+    <w:p/>
+    <w:p>
+      <w:pPr>
+        <w:rPr>
+          <w:i/>
+        </w:rPr>
+      </w:pPr>
+      <w:r>
+        <w:rPr>
+          <w:i/>
+        </w:rPr>
+        <w:t>It should be made clear in the caption of fig 4 what the n&gt;14 is about.</w:t>
+      </w:r>
+    </w:p>
+    <w:p/>
+    <w:p>
+      <w:pPr>
+        <w:rPr>
+          <w:color w:val="4472C4" w:themeColor="accent1"/>
+        </w:rPr>
+      </w:pPr>
+      <w:r>
+        <w:rPr>
+          <w:color w:val="4472C4" w:themeColor="accent1"/>
+        </w:rPr>
+        <w:t>We have updated the caption of figure 4 as well as added additional details in the captions of other figures.</w:t>
+      </w:r>
+    </w:p>
+    <w:p/>
+    <w:p>
+      <w:pPr>
+        <w:rPr>
+          <w:i/>
+        </w:rPr>
+      </w:pPr>
+      <w:r>
+        <w:rPr>
+          <w:i/>
+        </w:rPr>
+        <w:t xml:space="preserve">Consider using </w:t>
+      </w:r>
+      <w:proofErr w:type="gramStart"/>
+      <w:r>
+        <w:rPr>
+          <w:i/>
+        </w:rPr>
+        <w:t>bench::</w:t>
+      </w:r>
+      <w:proofErr w:type="gramEnd"/>
+      <w:r>
+        <w:rPr>
+          <w:i/>
+        </w:rPr>
+        <w:t>mark instead of microbenchmark…</w:t>
+      </w:r>
+    </w:p>
+    <w:p/>
+    <w:p>
+      <w:pPr>
+        <w:rPr>
+          <w:color w:val="4472C4" w:themeColor="accent1"/>
+        </w:rPr>
+      </w:pPr>
+      <w:r>
+        <w:rPr>
+          <w:color w:val="4472C4" w:themeColor="accent1"/>
+        </w:rPr>
+        <w:t>Thank you for the recommendation;</w:t>
+      </w:r>
+      <w:r>
+        <w:rPr>
+          <w:color w:val="4472C4" w:themeColor="accent1"/>
+        </w:rPr>
+        <w:t xml:space="preserve"> </w:t>
+      </w:r>
+      <w:r>
+        <w:rPr>
+          <w:rFonts w:ascii="Consolas" w:hAnsi="Consolas" w:cs="Consolas"/>
+          <w:color w:val="4472C4" w:themeColor="accent1"/>
+        </w:rPr>
+        <w:t>bench</w:t>
+      </w:r>
+      <w:r>
+        <w:rPr>
+          <w:color w:val="4472C4" w:themeColor="accent1"/>
+        </w:rPr>
+        <w:t xml:space="preserve"> does provide additional information on memory allocation and garbage collection not available from </w:t>
+      </w:r>
+      <w:r>
+        <w:rPr>
+          <w:rFonts w:ascii="Consolas" w:hAnsi="Consolas" w:cs="Consolas"/>
+          <w:color w:val="4472C4" w:themeColor="accent1"/>
+        </w:rPr>
+        <w:t>microbenchmark</w:t>
       </w:r>
       <w:r>
         <w:rPr>
@@ -911,429 +1397,106 @@
         <w:rPr>
           <w:color w:val="4472C4" w:themeColor="accent1"/>
         </w:rPr>
-        <w:t xml:space="preserve"> Unit testing and optimization principles are best demonstrated as part of the development process. While the </w:t>
+        <w:t xml:space="preserve"> </w:t>
       </w:r>
       <w:r>
         <w:rPr>
           <w:rFonts w:ascii="Consolas" w:hAnsi="Consolas" w:cs="Consolas"/>
           <w:color w:val="4472C4" w:themeColor="accent1"/>
         </w:rPr>
-        <w:t>glue</w:t>
-      </w:r>
-      <w:r>
-        <w:rPr>
-          <w:color w:val="4472C4" w:themeColor="accent1"/>
-        </w:rPr>
-        <w:t xml:space="preserve"> package </w:t>
-      </w:r>
-      <w:r>
-        <w:rPr>
-          <w:color w:val="4472C4" w:themeColor="accent1"/>
-        </w:rPr>
-        <w:t>has simple and clear functionality and has extensive</w:t>
-      </w:r>
-      <w:r>
-        <w:rPr>
-          <w:color w:val="4472C4" w:themeColor="accent1"/>
-        </w:rPr>
-        <w:t xml:space="preserve"> unit tests, getting examples </w:t>
-      </w:r>
-      <w:r>
-        <w:rPr>
-          <w:color w:val="4472C4" w:themeColor="accent1"/>
-        </w:rPr>
-        <w:t xml:space="preserve">from the </w:t>
-      </w:r>
+        <w:t>bench</w:t>
+      </w:r>
+      <w:r>
+        <w:rPr>
+          <w:color w:val="4472C4" w:themeColor="accent1"/>
+        </w:rPr>
+        <w:t xml:space="preserve"> and </w:t>
+      </w:r>
+      <w:proofErr w:type="spellStart"/>
       <w:r>
         <w:rPr>
           <w:rFonts w:ascii="Consolas" w:hAnsi="Consolas" w:cs="Consolas"/>
           <w:color w:val="4472C4" w:themeColor="accent1"/>
         </w:rPr>
-        <w:t>glue</w:t>
-      </w:r>
-      <w:r>
-        <w:rPr>
-          <w:color w:val="4472C4" w:themeColor="accent1"/>
-        </w:rPr>
-        <w:t xml:space="preserve"> </w:t>
-      </w:r>
-      <w:r>
-        <w:rPr>
-          <w:color w:val="4472C4" w:themeColor="accent1"/>
-        </w:rPr>
-        <w:t xml:space="preserve">development process </w:t>
-      </w:r>
-      <w:r>
-        <w:rPr>
-          <w:color w:val="4472C4" w:themeColor="accent1"/>
-        </w:rPr>
-        <w:t>that addresses</w:t>
-      </w:r>
-      <w:r>
-        <w:rPr>
-          <w:color w:val="4472C4" w:themeColor="accent1"/>
-        </w:rPr>
-        <w:t xml:space="preserve"> tests and optimization is </w:t>
-      </w:r>
-      <w:r>
-        <w:rPr>
-          <w:color w:val="4472C4" w:themeColor="accent1"/>
-        </w:rPr>
-        <w:t xml:space="preserve">nontrivial. </w:t>
-      </w:r>
-      <w:r>
-        <w:rPr>
-          <w:color w:val="4472C4" w:themeColor="accent1"/>
-        </w:rPr>
-        <w:t xml:space="preserve">Based on your recommendations and the recommendations of the other reviewer, </w:t>
-      </w:r>
-      <w:r>
-        <w:rPr>
-          <w:color w:val="4472C4" w:themeColor="accent1"/>
-        </w:rPr>
-        <w:t>we</w:t>
-      </w:r>
-      <w:r>
-        <w:rPr>
-          <w:color w:val="4472C4" w:themeColor="accent1"/>
-        </w:rPr>
-        <w:t xml:space="preserve"> have adjusted the provided code listings</w:t>
-      </w:r>
-      <w:r>
-        <w:rPr>
-          <w:color w:val="4472C4" w:themeColor="accent1"/>
-        </w:rPr>
-        <w:t xml:space="preserve"> to make the examples </w:t>
-      </w:r>
-      <w:proofErr w:type="gramStart"/>
-      <w:r>
-        <w:rPr>
-          <w:color w:val="4472C4" w:themeColor="accent1"/>
-        </w:rPr>
-        <w:t>more clear</w:t>
-      </w:r>
-      <w:proofErr w:type="gramEnd"/>
-      <w:r>
-        <w:rPr>
-          <w:color w:val="4472C4" w:themeColor="accent1"/>
-        </w:rPr>
-        <w:t>.</w:t>
-      </w:r>
-    </w:p>
-    <w:p>
-      <w:pPr>
-        <w:rPr>
-          <w:color w:val="4472C4" w:themeColor="accent1"/>
-        </w:rPr>
-      </w:pPr>
-    </w:p>
-    <w:p>
-      <w:pPr>
-        <w:rPr>
-          <w:i/>
-        </w:rPr>
-      </w:pPr>
-      <w:r>
-        <w:rPr>
-          <w:i/>
-        </w:rPr>
-        <w:t>The study of packages employing optimization is very interesting. However, with testing I think it's easy to say if a package isn't tested, it should be, but a package without obvious optimization attempts could just be very well written (using only vectorized code from other packages) and hence not need more explicit optimizations of its own. I think this should be stated: a package without obvious optimization isn't necessarily in need of optimization. Having said this, figure 3 is interesting, giving the change in explicit optimization efforts over the years.</w:t>
-      </w:r>
-    </w:p>
-    <w:p>
-      <w:pPr>
-        <w:rPr>
-          <w:i/>
-        </w:rPr>
-      </w:pPr>
-    </w:p>
-    <w:p>
-      <w:pPr>
-        <w:rPr>
-          <w:color w:val="4472C4" w:themeColor="accent1"/>
-        </w:rPr>
-      </w:pPr>
-      <w:r>
-        <w:rPr>
-          <w:color w:val="4472C4" w:themeColor="accent1"/>
-        </w:rPr>
-        <w:t>This has been addressed in the section “</w:t>
-      </w:r>
-      <w:r>
-        <w:rPr>
-          <w:color w:val="4472C4" w:themeColor="accent1"/>
-        </w:rPr>
-        <w:t>Key recommendations for profiling and benchmarking</w:t>
-      </w:r>
-      <w:r>
-        <w:rPr>
-          <w:color w:val="4472C4" w:themeColor="accent1"/>
-        </w:rPr>
-        <w:t>”</w:t>
-      </w:r>
-    </w:p>
-    <w:p/>
-    <w:p>
-      <w:pPr>
-        <w:rPr>
-          <w:i/>
-        </w:rPr>
-      </w:pPr>
-      <w:r>
-        <w:rPr>
-          <w:i/>
-        </w:rPr>
-        <w:lastRenderedPageBreak/>
-        <w:t xml:space="preserve">In figure 1, I think the "No" </w:t>
+        <w:t>benchr</w:t>
+      </w:r>
+      <w:proofErr w:type="spellEnd"/>
+      <w:r>
+        <w:rPr>
+          <w:color w:val="4472C4" w:themeColor="accent1"/>
+        </w:rPr>
+        <w:t xml:space="preserve"> have been added to the list of benchmarking software</w:t>
+      </w:r>
+      <w:r>
+        <w:rPr>
+          <w:color w:val="4472C4" w:themeColor="accent1"/>
+        </w:rPr>
+        <w:t xml:space="preserve"> and included in the </w:t>
+      </w:r>
+      <w:r>
+        <w:rPr>
+          <w:color w:val="4472C4" w:themeColor="accent1"/>
+        </w:rPr>
+        <w:t>“O</w:t>
+      </w:r>
+      <w:r>
+        <w:rPr>
+          <w:color w:val="4472C4" w:themeColor="accent1"/>
+        </w:rPr>
+        <w:t xml:space="preserve">ptimization </w:t>
+      </w:r>
+      <w:r>
+        <w:rPr>
+          <w:color w:val="4472C4" w:themeColor="accent1"/>
+        </w:rPr>
+        <w:t>of R Packages”</w:t>
+      </w:r>
+      <w:r>
+        <w:rPr>
+          <w:color w:val="4472C4" w:themeColor="accent1"/>
+        </w:rPr>
+        <w:t xml:space="preserve"> section</w:t>
+      </w:r>
+      <w:r>
+        <w:rPr>
+          <w:color w:val="4472C4" w:themeColor="accent1"/>
+        </w:rPr>
+        <w:t>. Based on</w:t>
+      </w:r>
+      <w:r>
+        <w:rPr>
+          <w:color w:val="4472C4" w:themeColor="accent1"/>
+        </w:rPr>
+        <w:t xml:space="preserve"> monthly direct download statistics from </w:t>
       </w:r>
       <w:proofErr w:type="spellStart"/>
       <w:r>
         <w:rPr>
-          <w:i/>
-        </w:rPr>
-        <w:t>colour</w:t>
+          <w:color w:val="4472C4" w:themeColor="accent1"/>
+        </w:rPr>
+        <w:t>RDocumentation</w:t>
       </w:r>
       <w:proofErr w:type="spellEnd"/>
       <w:r>
         <w:rPr>
-          <w:i/>
-        </w:rPr>
-        <w:t xml:space="preserve"> should be on the bottom and in particular in fig 4, "None" should be on the bottom, not in the middle. "None" should maybe also be given a striking </w:t>
-      </w:r>
-      <w:proofErr w:type="spellStart"/>
-      <w:r>
-        <w:rPr>
-          <w:i/>
-        </w:rPr>
-        <w:t>colour</w:t>
-      </w:r>
-      <w:proofErr w:type="spellEnd"/>
-      <w:r>
-        <w:rPr>
-          <w:i/>
-        </w:rPr>
-        <w:t xml:space="preserve"> to show that it's different to the other results.</w:t>
-      </w:r>
-    </w:p>
-    <w:p/>
-    <w:p>
-      <w:pPr>
-        <w:rPr>
-          <w:color w:val="4472C4" w:themeColor="accent1"/>
-        </w:rPr>
-      </w:pPr>
-      <w:r>
-        <w:rPr>
-          <w:color w:val="4472C4" w:themeColor="accent1"/>
-        </w:rPr>
-        <w:t>A consistent color selected for None/No. None/No has been moved to the bottom of the stacked bar charts.</w:t>
-      </w:r>
-    </w:p>
-    <w:p/>
-    <w:p>
-      <w:pPr>
-        <w:rPr>
-          <w:i/>
-        </w:rPr>
-      </w:pPr>
-      <w:r>
-        <w:rPr>
-          <w:i/>
-        </w:rPr>
-        <w:t>It should be made clear in the caption of fig 4 what the n&gt;14 is about.</w:t>
-      </w:r>
-    </w:p>
-    <w:p/>
-    <w:p>
-      <w:pPr>
-        <w:rPr>
-          <w:color w:val="4472C4" w:themeColor="accent1"/>
-        </w:rPr>
-      </w:pPr>
-      <w:r>
-        <w:rPr>
-          <w:color w:val="4472C4" w:themeColor="accent1"/>
-        </w:rPr>
-        <w:t>We have updated the caption of figure 4 as well as added additional details in the captions of other figures.</w:t>
-      </w:r>
-    </w:p>
-    <w:p/>
-    <w:p>
-      <w:pPr>
-        <w:rPr>
-          <w:i/>
-        </w:rPr>
-      </w:pPr>
-      <w:r>
-        <w:rPr>
-          <w:i/>
-        </w:rPr>
-        <w:t xml:space="preserve">Consider using </w:t>
-      </w:r>
-      <w:proofErr w:type="gramStart"/>
-      <w:r>
-        <w:rPr>
-          <w:i/>
-        </w:rPr>
-        <w:t>bench::</w:t>
-      </w:r>
-      <w:proofErr w:type="gramEnd"/>
-      <w:r>
-        <w:rPr>
-          <w:i/>
-        </w:rPr>
-        <w:t>mark instead of microbenchmark…</w:t>
-      </w:r>
-    </w:p>
-    <w:p/>
-    <w:p>
-      <w:pPr>
-        <w:rPr>
-          <w:color w:val="4472C4" w:themeColor="accent1"/>
-        </w:rPr>
-      </w:pPr>
-      <w:r>
-        <w:rPr>
-          <w:color w:val="4472C4" w:themeColor="accent1"/>
-        </w:rPr>
-        <w:t>Thank you for the recommendation;</w:t>
-      </w:r>
-      <w:r>
-        <w:rPr>
-          <w:color w:val="4472C4" w:themeColor="accent1"/>
-        </w:rPr>
-        <w:t xml:space="preserve"> </w:t>
+          <w:color w:val="4472C4" w:themeColor="accent1"/>
+        </w:rPr>
+        <w:t xml:space="preserve">, </w:t>
       </w:r>
       <w:r>
         <w:rPr>
           <w:rFonts w:ascii="Consolas" w:hAnsi="Consolas" w:cs="Consolas"/>
           <w:color w:val="4472C4" w:themeColor="accent1"/>
         </w:rPr>
-        <w:t>bench</w:t>
-      </w:r>
-      <w:r>
-        <w:rPr>
-          <w:color w:val="4472C4" w:themeColor="accent1"/>
-        </w:rPr>
-        <w:t xml:space="preserve"> does provide additional information on memory allocation and garbage collection not available from </w:t>
-      </w:r>
-      <w:r>
-        <w:rPr>
-          <w:rFonts w:ascii="Consolas" w:hAnsi="Consolas" w:cs="Consolas"/>
-          <w:color w:val="4472C4" w:themeColor="accent1"/>
-        </w:rPr>
         <w:t>microbenchmark</w:t>
       </w:r>
       <w:r>
         <w:rPr>
           <w:color w:val="4472C4" w:themeColor="accent1"/>
         </w:rPr>
-        <w:t>.</w:t>
-      </w:r>
-      <w:r>
-        <w:rPr>
-          <w:color w:val="4472C4" w:themeColor="accent1"/>
-        </w:rPr>
-        <w:t xml:space="preserve"> </w:t>
-      </w:r>
-      <w:r>
-        <w:rPr>
-          <w:rFonts w:ascii="Consolas" w:hAnsi="Consolas" w:cs="Consolas"/>
-          <w:color w:val="4472C4" w:themeColor="accent1"/>
-        </w:rPr>
-        <w:t>bench</w:t>
-      </w:r>
-      <w:r>
-        <w:rPr>
-          <w:color w:val="4472C4" w:themeColor="accent1"/>
-        </w:rPr>
-        <w:t xml:space="preserve"> and </w:t>
-      </w:r>
-      <w:proofErr w:type="spellStart"/>
-      <w:r>
-        <w:rPr>
-          <w:rFonts w:ascii="Consolas" w:hAnsi="Consolas" w:cs="Consolas"/>
-          <w:color w:val="4472C4" w:themeColor="accent1"/>
-        </w:rPr>
-        <w:t>benchr</w:t>
-      </w:r>
-      <w:proofErr w:type="spellEnd"/>
-      <w:r>
-        <w:rPr>
-          <w:color w:val="4472C4" w:themeColor="accent1"/>
-        </w:rPr>
-        <w:t xml:space="preserve"> have been added to the list of benchmarking software</w:t>
-      </w:r>
-      <w:r>
-        <w:rPr>
-          <w:color w:val="4472C4" w:themeColor="accent1"/>
-        </w:rPr>
-        <w:t xml:space="preserve"> and included in the </w:t>
-      </w:r>
-      <w:r>
-        <w:rPr>
-          <w:color w:val="4472C4" w:themeColor="accent1"/>
-        </w:rPr>
-        <w:t>“O</w:t>
-      </w:r>
-      <w:r>
-        <w:rPr>
-          <w:color w:val="4472C4" w:themeColor="accent1"/>
-        </w:rPr>
-        <w:t xml:space="preserve">ptimization </w:t>
-      </w:r>
-      <w:r>
-        <w:rPr>
-          <w:color w:val="4472C4" w:themeColor="accent1"/>
-        </w:rPr>
-        <w:t>of R Packages”</w:t>
-      </w:r>
-      <w:r>
-        <w:rPr>
-          <w:color w:val="4472C4" w:themeColor="accent1"/>
-        </w:rPr>
-        <w:t xml:space="preserve"> section</w:t>
-      </w:r>
-      <w:r>
-        <w:rPr>
-          <w:color w:val="4472C4" w:themeColor="accent1"/>
-        </w:rPr>
-        <w:t>. Based on</w:t>
-      </w:r>
-      <w:r>
-        <w:rPr>
-          <w:color w:val="4472C4" w:themeColor="accent1"/>
-        </w:rPr>
-        <w:t xml:space="preserve"> monthly direct download statistics from </w:t>
-      </w:r>
-      <w:proofErr w:type="spellStart"/>
-      <w:r>
-        <w:rPr>
-          <w:color w:val="4472C4" w:themeColor="accent1"/>
-        </w:rPr>
-        <w:t>RDocumentation</w:t>
-      </w:r>
-      <w:proofErr w:type="spellEnd"/>
-      <w:r>
-        <w:rPr>
-          <w:color w:val="4472C4" w:themeColor="accent1"/>
-        </w:rPr>
-        <w:t xml:space="preserve">, </w:t>
-      </w:r>
-      <w:r>
-        <w:rPr>
-          <w:rFonts w:ascii="Consolas" w:hAnsi="Consolas" w:cs="Consolas"/>
-          <w:color w:val="4472C4" w:themeColor="accent1"/>
-        </w:rPr>
-        <w:t>microbenchmark</w:t>
-      </w:r>
-      <w:r>
-        <w:rPr>
-          <w:color w:val="4472C4" w:themeColor="accent1"/>
-        </w:rPr>
         <w:t xml:space="preserve"> is the most popular at 204 (</w:t>
       </w:r>
-      <w:hyperlink r:id="rId6" w:history="1">
+      <w:hyperlink r:id="rId8" w:history="1">
         <w:r>
           <w:rPr>
             <w:rStyle w:val="Hyperlink"/>
@@ -1363,7 +1526,7 @@
         </w:rPr>
         <w:t xml:space="preserve"> has 46 (</w:t>
       </w:r>
-      <w:hyperlink r:id="rId7" w:history="1">
+      <w:hyperlink r:id="rId9" w:history="1">
         <w:r>
           <w:rPr>
             <w:rStyle w:val="Hyperlink"/>
@@ -1391,7 +1554,7 @@
         </w:rPr>
         <w:t xml:space="preserve"> has 36 (</w:t>
       </w:r>
-      <w:hyperlink r:id="rId8" w:history="1">
+      <w:hyperlink r:id="rId10" w:history="1">
         <w:r>
           <w:rPr>
             <w:rStyle w:val="Hyperlink"/>
@@ -1423,7 +1586,14 @@
         <w:rPr>
           <w:color w:val="4472C4" w:themeColor="accent1"/>
         </w:rPr>
-        <w:t xml:space="preserve"> is more commonly used, we’ve provided one example using </w:t>
+        <w:t xml:space="preserve"> is </w:t>
+      </w:r>
+      <w:r>
+        <w:rPr>
+          <w:color w:val="4472C4" w:themeColor="accent1"/>
+        </w:rPr>
+        <w:lastRenderedPageBreak/>
+        <w:t xml:space="preserve">more commonly used, we’ve provided one example using </w:t>
       </w:r>
       <w:r>
         <w:rPr>
@@ -1645,138 +1815,144 @@
         <w:rPr>
           <w:b/>
         </w:rPr>
+        <w:t>Response to “General”</w:t>
+      </w:r>
+    </w:p>
+    <w:p/>
+    <w:p>
+      <w:pPr>
+        <w:rPr>
+          <w:i/>
+        </w:rPr>
+      </w:pPr>
+      <w:r>
+        <w:rPr>
+          <w:i/>
+        </w:rPr>
+        <w:t xml:space="preserve">1. </w:t>
+      </w:r>
+      <w:r>
+        <w:rPr>
+          <w:i/>
+        </w:rPr>
+        <w:t>Put the empirical material on testing and optimization in one section near the front of the paper to show that there is significant room for improvement.</w:t>
+      </w:r>
+    </w:p>
+    <w:p>
+      <w:pPr>
+        <w:rPr>
+          <w:color w:val="4472C4" w:themeColor="accent1"/>
+        </w:rPr>
+      </w:pPr>
+    </w:p>
+    <w:p>
+      <w:pPr>
+        <w:rPr>
+          <w:color w:val="4472C4" w:themeColor="accent1"/>
+        </w:rPr>
+      </w:pPr>
+      <w:r>
+        <w:rPr>
+          <w:color w:val="4472C4" w:themeColor="accent1"/>
+        </w:rPr>
+        <w:t>Done</w:t>
+      </w:r>
+    </w:p>
+    <w:p/>
+    <w:p>
+      <w:pPr>
+        <w:rPr>
+          <w:i/>
+        </w:rPr>
+      </w:pPr>
+      <w:r>
+        <w:rPr>
+          <w:i/>
+        </w:rPr>
+        <w:t>2. Replace the paragraph-length high-level advice on how to test and tune with bulleted lists of rules, each having pointers to longer-form discussions. This will help experienced readers (who will nod at the lists of rules), while also helping newcomers operationalize those rules (which I think they would struggle to do based on the current brief explanations).</w:t>
+      </w:r>
+    </w:p>
+    <w:p/>
+    <w:p>
+      <w:pPr>
+        <w:rPr>
+          <w:color w:val="4472C4" w:themeColor="accent1"/>
+        </w:rPr>
+      </w:pPr>
+      <w:r>
+        <w:rPr>
+          <w:color w:val="4472C4" w:themeColor="accent1"/>
+        </w:rPr>
+        <w:t>We appreciate the reviewer’s suggestion and have attempted to make our recommendation</w:t>
+      </w:r>
+      <w:r>
+        <w:rPr>
+          <w:color w:val="4472C4" w:themeColor="accent1"/>
+        </w:rPr>
+        <w:t>s</w:t>
+      </w:r>
+      <w:r>
+        <w:rPr>
+          <w:color w:val="4472C4" w:themeColor="accent1"/>
+        </w:rPr>
+        <w:t xml:space="preserve"> sections</w:t>
+      </w:r>
+      <w:r>
+        <w:rPr>
+          <w:color w:val="4472C4" w:themeColor="accent1"/>
+        </w:rPr>
+        <w:t xml:space="preserve"> more accessible to both expert and novice readers. To do so, we provided bulleted lists of key points and shortened the discussion of each recommendation. We agree with the reviewer that most of </w:t>
+      </w:r>
+      <w:r>
+        <w:rPr>
+          <w:color w:val="4472C4" w:themeColor="accent1"/>
+        </w:rPr>
+        <w:t>our</w:t>
+      </w:r>
+      <w:r>
+        <w:rPr>
+          <w:color w:val="4472C4" w:themeColor="accent1"/>
+        </w:rPr>
+        <w:t xml:space="preserve"> key recommendations require further discussion</w:t>
+      </w:r>
+      <w:r>
+        <w:rPr>
+          <w:color w:val="4472C4" w:themeColor="accent1"/>
+        </w:rPr>
+        <w:t xml:space="preserve"> and have provided additional references for readers who want to learn more.</w:t>
+      </w:r>
+    </w:p>
+    <w:p/>
+    <w:p>
+      <w:pPr>
+        <w:rPr>
+          <w:i/>
+        </w:rPr>
+      </w:pPr>
+      <w:r>
+        <w:rPr>
+          <w:i/>
+        </w:rPr>
+        <w:t xml:space="preserve">3. </w:t>
+      </w:r>
+      <w:r>
+        <w:rPr>
+          <w:i/>
+        </w:rPr>
+        <w:t>Expand the examples to show specific applications of the general rules</w:t>
+      </w:r>
+      <w:r>
+        <w:rPr>
+          <w:i/>
+        </w:rPr>
+        <w:t xml:space="preserve">. For example, I would like to see the performance results for the PCCC code on line 413 and following, and then see what changes the authors made to the code to speed it up, and a second set of performance figures. Similarly, in the testing example starting on line 301, I do not know what the bug was </w:t>
+      </w:r>
+      <w:r>
+        <w:rPr>
+          <w:i/>
+        </w:rPr>
         <w:lastRenderedPageBreak/>
-        <w:t>Response to “General”</w:t>
-      </w:r>
-    </w:p>
-    <w:p/>
-    <w:p>
-      <w:pPr>
-        <w:rPr>
-          <w:i/>
-        </w:rPr>
-      </w:pPr>
-      <w:r>
-        <w:rPr>
-          <w:i/>
-        </w:rPr>
-        <w:t xml:space="preserve">1. </w:t>
-      </w:r>
-      <w:r>
-        <w:rPr>
-          <w:i/>
-        </w:rPr>
-        <w:t>Put the empirical material on testing and optimization in one section near the front of the paper to show that there is significant room for improvement.</w:t>
-      </w:r>
-    </w:p>
-    <w:p>
-      <w:pPr>
-        <w:rPr>
-          <w:color w:val="4472C4" w:themeColor="accent1"/>
-        </w:rPr>
-      </w:pPr>
-    </w:p>
-    <w:p>
-      <w:pPr>
-        <w:rPr>
-          <w:color w:val="4472C4" w:themeColor="accent1"/>
-        </w:rPr>
-      </w:pPr>
-      <w:r>
-        <w:rPr>
-          <w:color w:val="4472C4" w:themeColor="accent1"/>
-        </w:rPr>
-        <w:t>Done</w:t>
-      </w:r>
-    </w:p>
-    <w:p/>
-    <w:p>
-      <w:pPr>
-        <w:rPr>
-          <w:i/>
-        </w:rPr>
-      </w:pPr>
-      <w:r>
-        <w:rPr>
-          <w:i/>
-        </w:rPr>
-        <w:t>2. Replace the paragraph-length high-level advice on how to test and tune with bulleted lists of rules, each having pointers to longer-form discussions. This will help experienced readers (who will nod at the lists of rules), while also helping newcomers operationalize those rules (which I think they would struggle to do based on the current brief explanations).</w:t>
-      </w:r>
-    </w:p>
-    <w:p/>
-    <w:p>
-      <w:pPr>
-        <w:rPr>
-          <w:color w:val="4472C4" w:themeColor="accent1"/>
-        </w:rPr>
-      </w:pPr>
-      <w:r>
-        <w:rPr>
-          <w:color w:val="4472C4" w:themeColor="accent1"/>
-        </w:rPr>
-        <w:t>We appreciate the reviewer’s suggestion and have attempted to make our recommendation</w:t>
-      </w:r>
-      <w:r>
-        <w:rPr>
-          <w:color w:val="4472C4" w:themeColor="accent1"/>
-        </w:rPr>
-        <w:t>s</w:t>
-      </w:r>
-      <w:r>
-        <w:rPr>
-          <w:color w:val="4472C4" w:themeColor="accent1"/>
-        </w:rPr>
-        <w:t xml:space="preserve"> sections</w:t>
-      </w:r>
-      <w:r>
-        <w:rPr>
-          <w:color w:val="4472C4" w:themeColor="accent1"/>
-        </w:rPr>
-        <w:t xml:space="preserve"> more accessible to both expert and novice readers. To do so, we provided bulleted lists of key points and shortened the discussion of each recommendation. We agree with the reviewer that most of </w:t>
-      </w:r>
-      <w:r>
-        <w:rPr>
-          <w:color w:val="4472C4" w:themeColor="accent1"/>
-        </w:rPr>
-        <w:t>our</w:t>
-      </w:r>
-      <w:r>
-        <w:rPr>
-          <w:color w:val="4472C4" w:themeColor="accent1"/>
-        </w:rPr>
-        <w:t xml:space="preserve"> key recommendations require further discussion</w:t>
-      </w:r>
-      <w:r>
-        <w:rPr>
-          <w:color w:val="4472C4" w:themeColor="accent1"/>
-        </w:rPr>
-        <w:t xml:space="preserve"> and have provided additional references for readers who want to learn more.</w:t>
-      </w:r>
-    </w:p>
-    <w:p/>
-    <w:p>
-      <w:pPr>
-        <w:rPr>
-          <w:i/>
-        </w:rPr>
-      </w:pPr>
-      <w:r>
-        <w:rPr>
-          <w:i/>
-        </w:rPr>
-        <w:t xml:space="preserve">3. </w:t>
-      </w:r>
-      <w:r>
-        <w:rPr>
-          <w:i/>
-        </w:rPr>
-        <w:t>Expand the examples to show specific applications of the general rules</w:t>
-      </w:r>
-      <w:r>
-        <w:rPr>
-          <w:i/>
-        </w:rPr>
-        <w:t>. For example, I would like to see the performance results for the PCCC code on line 413 and following, and then see what changes the authors made to the code to speed it up, and a second set of performance figures. Similarly, in the testing example starting on line 301, I do not know what the bug was that the test found, or how the bug was detected before the test was written and its detection then translated into a test.</w:t>
+        <w:t>that the test found, or how the bug was detected before the test was written and its detection then translated into a test.</w:t>
       </w:r>
     </w:p>
     <w:p/>
@@ -1947,422 +2123,673 @@
     <w:p/>
     <w:p>
       <w:r>
+        <w:t>39: Introduction of software engineering seems disconnected with preceding material.</w:t>
+      </w:r>
+    </w:p>
+    <w:p/>
+    <w:p>
+      <w:pPr>
+        <w:rPr>
+          <w:color w:val="4472C4" w:themeColor="accent1"/>
+        </w:rPr>
+      </w:pPr>
+      <w:r>
+        <w:rPr>
+          <w:color w:val="4472C4" w:themeColor="accent1"/>
+        </w:rPr>
+        <w:t>Addressed this in the Introduction.</w:t>
+      </w:r>
+    </w:p>
+    <w:p/>
+    <w:p>
+      <w:pPr>
+        <w:rPr>
+          <w:i/>
+        </w:rPr>
+      </w:pPr>
+      <w:r>
+        <w:rPr>
+          <w:i/>
+        </w:rPr>
+        <w:t>69: missing "." between "maintenance" and "Software maintenance"</w:t>
+      </w:r>
+    </w:p>
+    <w:p/>
+    <w:p>
+      <w:pPr>
+        <w:rPr>
+          <w:color w:val="4472C4" w:themeColor="accent1"/>
+        </w:rPr>
+      </w:pPr>
+      <w:r>
+        <w:rPr>
+          <w:color w:val="4472C4" w:themeColor="accent1"/>
+        </w:rPr>
+        <w:t>Resolved.</w:t>
+      </w:r>
+    </w:p>
+    <w:p/>
+    <w:p>
+      <w:pPr>
+        <w:rPr>
+          <w:i/>
+        </w:rPr>
+      </w:pPr>
+      <w:r>
+        <w:rPr>
+          <w:i/>
+        </w:rPr>
+        <w:t>71: "chief factor" -&gt; isn't people's time the chief factor in _all_ maintenance, not just that for statistical software?</w:t>
+      </w:r>
+    </w:p>
+    <w:p/>
+    <w:p>
+      <w:pPr>
+        <w:rPr>
+          <w:color w:val="4472C4" w:themeColor="accent1"/>
+        </w:rPr>
+      </w:pPr>
+      <w:r>
+        <w:rPr>
+          <w:color w:val="4472C4" w:themeColor="accent1"/>
+        </w:rPr>
+        <w:t>You are correct, removed limitation of statement to research/statistical software.</w:t>
+      </w:r>
+    </w:p>
+    <w:p/>
+    <w:p>
+      <w:pPr>
+        <w:rPr>
+          <w:i/>
+        </w:rPr>
+      </w:pPr>
+      <w:r>
+        <w:rPr>
+          <w:i/>
+        </w:rPr>
+        <w:t>76: "As research scientists tend to think..." -&gt; Are they wrong? I.e., if I assert that the majority of software written by researchers exists to solve one-off problems, rather than to be used repeatedly, is there data to show that I'm wrong?</w:t>
+      </w:r>
+    </w:p>
+    <w:p/>
+    <w:p>
+      <w:pPr>
+        <w:rPr>
+          <w:color w:val="4472C4" w:themeColor="accent1"/>
+        </w:rPr>
+      </w:pPr>
+      <w:r>
+        <w:rPr>
+          <w:color w:val="4472C4" w:themeColor="accent1"/>
+        </w:rPr>
+        <w:t>Added some references to address this</w:t>
+      </w:r>
+      <w:r>
+        <w:rPr>
+          <w:color w:val="4472C4" w:themeColor="accent1"/>
+        </w:rPr>
+        <w:t>:</w:t>
+      </w:r>
+    </w:p>
+    <w:p>
+      <w:pPr>
+        <w:rPr>
+          <w:color w:val="4472C4" w:themeColor="accent1"/>
+        </w:rPr>
+      </w:pPr>
+    </w:p>
+    <w:p>
+      <w:pPr>
+        <w:rPr>
+          <w:color w:val="4472C4" w:themeColor="accent1"/>
+        </w:rPr>
+      </w:pPr>
+      <w:r>
+        <w:rPr>
+          <w:color w:val="4472C4" w:themeColor="accent1"/>
+        </w:rPr>
+        <w:t>“</w:t>
+      </w:r>
+      <w:r>
+        <w:rPr>
+          <w:color w:val="4472C4" w:themeColor="accent1"/>
+        </w:rPr>
+        <w:t>As research scientists tend to think of their software products as unique tools that will not be used regularly or for a long period, they often do not consider long term maintenance issues during the development phase (</w:t>
+      </w:r>
+      <w:proofErr w:type="spellStart"/>
+      <w:r>
+        <w:rPr>
+          <w:color w:val="4472C4" w:themeColor="accent1"/>
+        </w:rPr>
+        <w:t>Sandve</w:t>
+      </w:r>
+      <w:proofErr w:type="spellEnd"/>
+      <w:r>
+        <w:rPr>
+          <w:color w:val="4472C4" w:themeColor="accent1"/>
+        </w:rPr>
+        <w:t xml:space="preserve"> et al., 2013; </w:t>
+      </w:r>
+      <w:proofErr w:type="spellStart"/>
+      <w:r>
+        <w:rPr>
+          <w:color w:val="4472C4" w:themeColor="accent1"/>
+        </w:rPr>
+        <w:t>Prins</w:t>
+      </w:r>
+      <w:proofErr w:type="spellEnd"/>
+      <w:r>
+        <w:rPr>
+          <w:color w:val="4472C4" w:themeColor="accent1"/>
+        </w:rPr>
+        <w:t xml:space="preserve"> et al., 2015).</w:t>
+      </w:r>
+      <w:r>
+        <w:rPr>
+          <w:color w:val="4472C4" w:themeColor="accent1"/>
+        </w:rPr>
+        <w:t>”</w:t>
+      </w:r>
+    </w:p>
+    <w:p/>
+    <w:p>
+      <w:pPr>
+        <w:rPr>
+          <w:i/>
+        </w:rPr>
+      </w:pPr>
+      <w:r>
+        <w:rPr>
+          <w:i/>
+        </w:rPr>
+        <w:t>81: Here and elsewhere, I worry that "best practices" is not validated. There is, for example, no published research showing that the use of version control makes people more productive. (Believe me, I've looked.) I think the authors need to present evidence that various practices actually improve productivity and/or reliability before calling them "best".</w:t>
+      </w:r>
+    </w:p>
+    <w:p/>
+    <w:p>
+      <w:pPr>
+        <w:rPr>
+          <w:color w:val="4472C4" w:themeColor="accent1"/>
+        </w:rPr>
+      </w:pPr>
+      <w:r>
+        <w:rPr>
+          <w:color w:val="4472C4" w:themeColor="accent1"/>
+        </w:rPr>
+        <w:t>Introduction</w:t>
+      </w:r>
+      <w:r>
+        <w:rPr>
+          <w:color w:val="4472C4" w:themeColor="accent1"/>
+        </w:rPr>
+        <w:t xml:space="preserve"> has been updated to clarify what is meant by ‘best’</w:t>
+      </w:r>
+      <w:r>
+        <w:rPr>
+          <w:color w:val="4472C4" w:themeColor="accent1"/>
+        </w:rPr>
+        <w:t>:</w:t>
+      </w:r>
+    </w:p>
+    <w:p>
+      <w:pPr>
+        <w:rPr>
+          <w:color w:val="4472C4" w:themeColor="accent1"/>
+        </w:rPr>
+      </w:pPr>
+      <w:r>
+        <w:rPr>
+          <w:color w:val="4472C4" w:themeColor="accent1"/>
+        </w:rPr>
+        <w:t>“</w:t>
+      </w:r>
+      <w:r>
+        <w:rPr>
+          <w:color w:val="4472C4" w:themeColor="accent1"/>
+        </w:rPr>
+        <w:t xml:space="preserve">The term </w:t>
+      </w:r>
+      <w:r>
+        <w:rPr>
+          <w:color w:val="4472C4" w:themeColor="accent1"/>
+        </w:rPr>
+        <w:t>‘</w:t>
+      </w:r>
+      <w:r>
+        <w:rPr>
+          <w:color w:val="4472C4" w:themeColor="accent1"/>
+        </w:rPr>
+        <w:t>best</w:t>
+      </w:r>
+      <w:r>
+        <w:rPr>
+          <w:color w:val="4472C4" w:themeColor="accent1"/>
+        </w:rPr>
+        <w:t>’</w:t>
+      </w:r>
+      <w:r>
+        <w:rPr>
+          <w:color w:val="4472C4" w:themeColor="accent1"/>
+        </w:rPr>
+        <w:t xml:space="preserve"> as referenced in the previous cited work and others cited later refers to expert consensus based on knowledge and observational reporting of results from application of the practices.</w:t>
+      </w:r>
+      <w:r>
+        <w:rPr>
+          <w:color w:val="4472C4" w:themeColor="accent1"/>
+        </w:rPr>
+        <w:t>”</w:t>
+      </w:r>
+    </w:p>
+    <w:p>
+      <w:pPr>
+        <w:rPr>
+          <w:color w:val="4472C4" w:themeColor="accent1"/>
+        </w:rPr>
+      </w:pPr>
+    </w:p>
+    <w:p>
+      <w:pPr>
+        <w:rPr>
+          <w:color w:val="4472C4" w:themeColor="accent1"/>
+        </w:rPr>
+      </w:pPr>
+      <w:r>
+        <w:rPr>
+          <w:color w:val="4472C4" w:themeColor="accent1"/>
+        </w:rPr>
+        <w:t>I</w:t>
+      </w:r>
+      <w:r>
+        <w:rPr>
+          <w:color w:val="4472C4" w:themeColor="accent1"/>
+        </w:rPr>
+        <w:t>n other locations we use the term ‘best’ as used in original</w:t>
+      </w:r>
+      <w:r>
+        <w:rPr>
+          <w:color w:val="4472C4" w:themeColor="accent1"/>
+        </w:rPr>
+        <w:t xml:space="preserve"> source of</w:t>
+      </w:r>
+      <w:r>
+        <w:rPr>
+          <w:color w:val="4472C4" w:themeColor="accent1"/>
+        </w:rPr>
+        <w:t xml:space="preserve"> cited papers.</w:t>
+      </w:r>
+    </w:p>
+    <w:p/>
+    <w:p>
+      <w:pPr>
+        <w:rPr>
+          <w:i/>
+        </w:rPr>
+      </w:pPr>
+      <w:r>
+        <w:rPr>
+          <w:i/>
+        </w:rPr>
+        <w:t>102: Do the authors have data showing that commercial software and/or open source software are tested any more frequently? (I've seen a _lot_ of projects on GitHub that don't have any tests...)</w:t>
+      </w:r>
+    </w:p>
+    <w:p/>
+    <w:p>
+      <w:pPr>
+        <w:rPr>
+          <w:color w:val="4472C4" w:themeColor="accent1"/>
+        </w:rPr>
+      </w:pPr>
+      <w:r>
+        <w:rPr>
+          <w:color w:val="4472C4" w:themeColor="accent1"/>
+        </w:rPr>
+        <w:t>We make no claims to testing coverage of commercial nor open source software; our intent was to state that testing is always recommended. Updated wording to clarify</w:t>
+      </w:r>
+      <w:r>
+        <w:rPr>
+          <w:color w:val="4472C4" w:themeColor="accent1"/>
+        </w:rPr>
+        <w:t>:</w:t>
+      </w:r>
+    </w:p>
+    <w:p>
+      <w:pPr>
+        <w:rPr>
+          <w:color w:val="4472C4" w:themeColor="accent1"/>
+        </w:rPr>
+      </w:pPr>
+    </w:p>
+    <w:p>
+      <w:pPr>
+        <w:rPr>
+          <w:color w:val="4472C4" w:themeColor="accent1"/>
+        </w:rPr>
+      </w:pPr>
+      <w:r>
+        <w:rPr>
+          <w:color w:val="4472C4" w:themeColor="accent1"/>
+        </w:rPr>
+        <w:t>“</w:t>
+      </w:r>
+      <w:r>
+        <w:rPr>
+          <w:color w:val="4472C4" w:themeColor="accent1"/>
+        </w:rPr>
+        <w:t>Software testing is a well-established component of any software development lifecycle (Atchison et al., 1968) and should also be a key component of research software.</w:t>
+      </w:r>
+      <w:r>
+        <w:rPr>
+          <w:color w:val="4472C4" w:themeColor="accent1"/>
+        </w:rPr>
+        <w:t>”</w:t>
+      </w:r>
+    </w:p>
+    <w:p/>
+    <w:p>
+      <w:pPr>
+        <w:rPr>
+          <w:i/>
+        </w:rPr>
+      </w:pPr>
+      <w:r>
+        <w:rPr>
+          <w:i/>
+        </w:rPr>
+        <w:t>140: What is "</w:t>
+      </w:r>
+      <w:proofErr w:type="spellStart"/>
+      <w:r>
+        <w:rPr>
+          <w:i/>
+        </w:rPr>
+        <w:t>jpreese</w:t>
+      </w:r>
+      <w:proofErr w:type="spellEnd"/>
+      <w:r>
+        <w:rPr>
+          <w:i/>
+        </w:rPr>
+        <w:t>"?</w:t>
+      </w:r>
+    </w:p>
+    <w:p/>
+    <w:p>
+      <w:pPr>
+        <w:rPr>
+          <w:color w:val="4472C4" w:themeColor="accent1"/>
+        </w:rPr>
+      </w:pPr>
+      <w:r>
+        <w:rPr>
+          <w:color w:val="4472C4" w:themeColor="accent1"/>
+        </w:rPr>
+        <w:t>This is a malformed citation which has been c</w:t>
+      </w:r>
+      <w:r>
+        <w:rPr>
+          <w:color w:val="4472C4" w:themeColor="accent1"/>
+        </w:rPr>
+        <w:t xml:space="preserve">orrected. You will also find </w:t>
+      </w:r>
+      <w:r>
+        <w:rPr>
+          <w:color w:val="4472C4" w:themeColor="accent1"/>
+        </w:rPr>
+        <w:t>we</w:t>
+      </w:r>
+      <w:r>
+        <w:rPr>
+          <w:color w:val="4472C4" w:themeColor="accent1"/>
+        </w:rPr>
+        <w:t xml:space="preserve"> resolved some inconsistencies with several of the other citations. The </w:t>
+      </w:r>
+      <w:proofErr w:type="spellStart"/>
+      <w:r>
+        <w:rPr>
+          <w:color w:val="4472C4" w:themeColor="accent1"/>
+        </w:rPr>
+        <w:t>PeerJ</w:t>
+      </w:r>
+      <w:proofErr w:type="spellEnd"/>
+      <w:r>
+        <w:rPr>
+          <w:color w:val="4472C4" w:themeColor="accent1"/>
+        </w:rPr>
+        <w:t xml:space="preserve"> Zotero style had unexpectedly left out some important URLs and dates.</w:t>
+      </w:r>
+    </w:p>
+    <w:p/>
+    <w:p>
+      <w:pPr>
+        <w:rPr>
+          <w:i/>
+        </w:rPr>
+      </w:pPr>
+      <w:r>
+        <w:rPr>
+          <w:i/>
+        </w:rPr>
+        <w:t>149: I'm unclear what is meant by "Grep for...directories" - are the authors working from textual manifests of projects, or are they using "grep" as a synonym for "search for"?</w:t>
+      </w:r>
+    </w:p>
+    <w:p/>
+    <w:p>
+      <w:pPr>
+        <w:rPr>
+          <w:color w:val="4472C4" w:themeColor="accent1"/>
+        </w:rPr>
+      </w:pPr>
+      <w:r>
+        <w:rPr>
+          <w:color w:val="4472C4" w:themeColor="accent1"/>
+        </w:rPr>
+        <w:t>Clarified wording for the Testing section as well as Optimization section.</w:t>
+      </w:r>
+    </w:p>
+    <w:p/>
+    <w:p>
+      <w:pPr>
+        <w:rPr>
+          <w:i/>
+        </w:rPr>
+      </w:pPr>
+      <w:r>
+        <w:rPr>
+          <w:i/>
+        </w:rPr>
+        <w:t>160: should "updated" be "most recently updated"?</w:t>
+      </w:r>
+    </w:p>
+    <w:p/>
+    <w:p>
+      <w:pPr>
+        <w:rPr>
+          <w:color w:val="4472C4" w:themeColor="accent1"/>
+        </w:rPr>
+      </w:pPr>
+      <w:r>
+        <w:rPr>
+          <w:color w:val="4472C4" w:themeColor="accent1"/>
+        </w:rPr>
+        <w:t>Clarified wording</w:t>
+      </w:r>
+    </w:p>
+    <w:p/>
+    <w:p>
+      <w:pPr>
+        <w:rPr>
+          <w:i/>
+        </w:rPr>
+      </w:pPr>
+      <w:r>
+        <w:rPr>
+          <w:i/>
+        </w:rPr>
+        <w:t>166: "over time" rather than "overtime"</w:t>
+      </w:r>
+    </w:p>
+    <w:p/>
+    <w:p>
+      <w:pPr>
+        <w:rPr>
+          <w:color w:val="4472C4" w:themeColor="accent1"/>
+        </w:rPr>
+      </w:pPr>
+      <w:r>
+        <w:rPr>
+          <w:color w:val="4472C4" w:themeColor="accent1"/>
+        </w:rPr>
+        <w:t>Corrected</w:t>
+      </w:r>
+    </w:p>
+    <w:p/>
+    <w:p>
+      <w:pPr>
+        <w:rPr>
+          <w:i/>
+        </w:rPr>
+      </w:pPr>
+      <w:r>
+        <w:rPr>
+          <w:i/>
+        </w:rPr>
+        <w:t>172: a table might be a better way to display this summary of "have X but not Y".</w:t>
+      </w:r>
+    </w:p>
+    <w:p/>
+    <w:p>
+      <w:pPr>
+        <w:rPr>
+          <w:color w:val="4472C4" w:themeColor="accent1"/>
+        </w:rPr>
+      </w:pPr>
+      <w:r>
+        <w:rPr>
+          <w:color w:val="4472C4" w:themeColor="accent1"/>
+        </w:rPr>
         <w:lastRenderedPageBreak/>
-        <w:t>39: Introduction of software engineering seems disconnected with preceding material.</w:t>
-      </w:r>
-    </w:p>
-    <w:p/>
-    <w:p>
-      <w:pPr>
-        <w:rPr>
-          <w:color w:val="4472C4" w:themeColor="accent1"/>
-        </w:rPr>
-      </w:pPr>
-      <w:r>
-        <w:rPr>
-          <w:color w:val="4472C4" w:themeColor="accent1"/>
-        </w:rPr>
-        <w:t>Addressed this in the Introduction.</w:t>
-      </w:r>
-    </w:p>
-    <w:p/>
-    <w:p>
-      <w:pPr>
-        <w:rPr>
-          <w:i/>
-        </w:rPr>
-      </w:pPr>
-      <w:r>
-        <w:rPr>
-          <w:i/>
-        </w:rPr>
-        <w:t>69: missing "." between "maintenance" and "Software maintenance"</w:t>
-      </w:r>
-    </w:p>
-    <w:p/>
-    <w:p>
-      <w:pPr>
-        <w:rPr>
-          <w:color w:val="4472C4" w:themeColor="accent1"/>
-        </w:rPr>
-      </w:pPr>
-      <w:r>
-        <w:rPr>
-          <w:color w:val="4472C4" w:themeColor="accent1"/>
-        </w:rPr>
-        <w:t>Resolved.</w:t>
-      </w:r>
-    </w:p>
-    <w:p/>
-    <w:p>
-      <w:pPr>
-        <w:rPr>
-          <w:i/>
-        </w:rPr>
-      </w:pPr>
-      <w:r>
-        <w:rPr>
-          <w:i/>
-        </w:rPr>
-        <w:t>71: "chief factor" -&gt; isn't people's time the chief factor in _all_ maintenance, not just that for statistical software?</w:t>
-      </w:r>
-    </w:p>
-    <w:p/>
-    <w:p>
-      <w:pPr>
-        <w:rPr>
-          <w:color w:val="4472C4" w:themeColor="accent1"/>
-        </w:rPr>
-      </w:pPr>
-      <w:r>
-        <w:rPr>
-          <w:color w:val="4472C4" w:themeColor="accent1"/>
-        </w:rPr>
-        <w:t>You are correct, removed limitation of statement to research/statistical software.</w:t>
-      </w:r>
-    </w:p>
-    <w:p/>
-    <w:p>
-      <w:pPr>
-        <w:rPr>
-          <w:i/>
-        </w:rPr>
-      </w:pPr>
-      <w:r>
-        <w:rPr>
-          <w:i/>
-        </w:rPr>
-        <w:t>76: "As research scientists tend to think..." -&gt; Are they wrong? I.e., if I assert that the majority of software written by researchers exists to solve one-off problems, rather than to be used repeatedly, is there data to show that I'm wrong?</w:t>
-      </w:r>
-    </w:p>
-    <w:p/>
-    <w:p>
-      <w:pPr>
-        <w:rPr>
-          <w:color w:val="4472C4" w:themeColor="accent1"/>
-        </w:rPr>
-      </w:pPr>
-      <w:r>
-        <w:rPr>
-          <w:color w:val="4472C4" w:themeColor="accent1"/>
-        </w:rPr>
-        <w:t>Added some references to address this.</w:t>
-      </w:r>
-    </w:p>
-    <w:p/>
-    <w:p>
-      <w:pPr>
-        <w:rPr>
-          <w:i/>
-        </w:rPr>
-      </w:pPr>
-      <w:r>
-        <w:rPr>
-          <w:i/>
-        </w:rPr>
-        <w:t>81: Here and elsewhere, I worry that "best practices" is not validated. There is, for example, no published research showing that the use of version control makes people more productive. (Believe me, I've looked.) I think the authors need to present evidence that various practices actually improve productivity and/or reliability before calling them "best".</w:t>
-      </w:r>
-    </w:p>
-    <w:p/>
-    <w:p>
-      <w:pPr>
-        <w:rPr>
-          <w:color w:val="4472C4" w:themeColor="accent1"/>
-        </w:rPr>
-      </w:pPr>
-      <w:r>
-        <w:rPr>
-          <w:color w:val="4472C4" w:themeColor="accent1"/>
-        </w:rPr>
-        <w:t>Introduction</w:t>
-      </w:r>
-      <w:r>
-        <w:rPr>
-          <w:color w:val="4472C4" w:themeColor="accent1"/>
-        </w:rPr>
-        <w:t xml:space="preserve"> has been updated to clarify what is meant by ‘best’; in other locations we use the term ‘best’ as used in original</w:t>
-      </w:r>
-      <w:r>
-        <w:rPr>
-          <w:color w:val="4472C4" w:themeColor="accent1"/>
-        </w:rPr>
-        <w:t xml:space="preserve"> source of</w:t>
-      </w:r>
-      <w:r>
-        <w:rPr>
-          <w:color w:val="4472C4" w:themeColor="accent1"/>
-        </w:rPr>
-        <w:t xml:space="preserve"> cited papers.</w:t>
-      </w:r>
-    </w:p>
-    <w:p/>
-    <w:p>
-      <w:pPr>
-        <w:rPr>
-          <w:i/>
-        </w:rPr>
-      </w:pPr>
-      <w:r>
-        <w:rPr>
-          <w:i/>
-        </w:rPr>
-        <w:t>102: Do the authors have data showing that commercial software and/or open source software are tested any more frequently? (I've seen a _lot_ of projects on GitHub that don't have any tests...)</w:t>
-      </w:r>
-    </w:p>
-    <w:p/>
-    <w:p>
-      <w:pPr>
-        <w:rPr>
-          <w:color w:val="4472C4" w:themeColor="accent1"/>
-        </w:rPr>
-      </w:pPr>
-      <w:r>
-        <w:rPr>
-          <w:color w:val="4472C4" w:themeColor="accent1"/>
-        </w:rPr>
-        <w:t>We make no claims to testing coverage of commercial nor open source software; our intent was to state that testing is always recommended. Updated wording to clarify.</w:t>
-      </w:r>
-    </w:p>
-    <w:p/>
-    <w:p>
-      <w:pPr>
-        <w:rPr>
-          <w:i/>
-        </w:rPr>
-      </w:pPr>
-      <w:r>
-        <w:rPr>
-          <w:i/>
-        </w:rPr>
-        <w:t>140: What is "</w:t>
+        <w:t>See supplemental tables.</w:t>
+      </w:r>
+    </w:p>
+    <w:p/>
+    <w:p>
+      <w:pPr>
+        <w:rPr>
+          <w:i/>
+        </w:rPr>
+      </w:pPr>
+      <w:r>
+        <w:rPr>
+          <w:i/>
+        </w:rPr>
+        <w:t>184: There is also growing evidence that TDD doesn't actually make developers more productive (see e.g. http://people.brunel.ac.uk/~csstmms/FucciEtAl_ESEM2016.pdf).</w:t>
+      </w:r>
+    </w:p>
+    <w:p/>
+    <w:p>
+      <w:pPr>
+        <w:rPr>
+          <w:color w:val="4472C4" w:themeColor="accent1"/>
+        </w:rPr>
+      </w:pPr>
+      <w:r>
+        <w:rPr>
+          <w:color w:val="4472C4" w:themeColor="accent1"/>
+        </w:rPr>
+        <w:t>Thank you for the excellent reference; we’ve updated text and reference list to include it.</w:t>
+      </w:r>
+    </w:p>
+    <w:p/>
+    <w:p>
+      <w:pPr>
+        <w:rPr>
+          <w:i/>
+        </w:rPr>
+      </w:pPr>
+      <w:r>
+        <w:rPr>
+          <w:i/>
+        </w:rPr>
+        <w:t>185: "A better approach..." Better by what criteria, and what data can the authors cite to support this contention?</w:t>
+      </w:r>
+    </w:p>
+    <w:p/>
+    <w:p>
+      <w:pPr>
+        <w:rPr>
+          <w:color w:val="4472C4" w:themeColor="accent1"/>
+        </w:rPr>
+      </w:pPr>
+      <w:r>
+        <w:rPr>
+          <w:color w:val="4472C4" w:themeColor="accent1"/>
+        </w:rPr>
+        <w:t>Clarified what was meant by “better” and provided some references for readers</w:t>
+      </w:r>
+      <w:r>
+        <w:rPr>
+          <w:color w:val="4472C4" w:themeColor="accent1"/>
+        </w:rPr>
+        <w:t>:</w:t>
+      </w:r>
+    </w:p>
+    <w:p>
+      <w:pPr>
+        <w:rPr>
+          <w:color w:val="4472C4" w:themeColor="accent1"/>
+        </w:rPr>
+      </w:pPr>
+    </w:p>
+    <w:p>
+      <w:pPr>
+        <w:rPr>
+          <w:color w:val="4472C4" w:themeColor="accent1"/>
+        </w:rPr>
+      </w:pPr>
+      <w:r>
+        <w:rPr>
+          <w:color w:val="4472C4" w:themeColor="accent1"/>
+        </w:rPr>
+        <w:t>“</w:t>
+      </w:r>
+      <w:r>
+        <w:rPr>
+          <w:color w:val="4472C4" w:themeColor="accent1"/>
+        </w:rPr>
+        <w:t xml:space="preserve">An approach that more closely matches the theoretically based software development cycle and flexible nature of research software is to create tests after a requirement or feature has been implemented (Osborne et al., 2014; </w:t>
       </w:r>
       <w:proofErr w:type="spellStart"/>
       <w:r>
         <w:rPr>
-          <w:i/>
-        </w:rPr>
-        <w:t>jpreese</w:t>
+          <w:color w:val="4472C4" w:themeColor="accent1"/>
+        </w:rPr>
+        <w:t>Kanewala</w:t>
       </w:r>
       <w:proofErr w:type="spellEnd"/>
       <w:r>
         <w:rPr>
-          <w:i/>
-        </w:rPr>
-        <w:t>"?</w:t>
-      </w:r>
-    </w:p>
-    <w:p/>
-    <w:p>
-      <w:pPr>
-        <w:rPr>
-          <w:color w:val="4472C4" w:themeColor="accent1"/>
-        </w:rPr>
-      </w:pPr>
-      <w:r>
-        <w:rPr>
-          <w:color w:val="4472C4" w:themeColor="accent1"/>
-        </w:rPr>
-        <w:t>This is a malformed citation which has been c</w:t>
-      </w:r>
-      <w:r>
-        <w:rPr>
-          <w:color w:val="4472C4" w:themeColor="accent1"/>
-        </w:rPr>
-        <w:t xml:space="preserve">orrected. You will also find </w:t>
-      </w:r>
-      <w:r>
-        <w:rPr>
-          <w:color w:val="4472C4" w:themeColor="accent1"/>
-        </w:rPr>
-        <w:t>we</w:t>
-      </w:r>
-      <w:r>
-        <w:rPr>
-          <w:color w:val="4472C4" w:themeColor="accent1"/>
-        </w:rPr>
-        <w:t xml:space="preserve"> resolved some inconsistencies with several of the other citations. The </w:t>
+          <w:color w:val="4472C4" w:themeColor="accent1"/>
+        </w:rPr>
+        <w:t xml:space="preserve"> &amp; </w:t>
       </w:r>
       <w:proofErr w:type="spellStart"/>
       <w:r>
         <w:rPr>
           <w:color w:val="4472C4" w:themeColor="accent1"/>
         </w:rPr>
-        <w:t>PeerJ</w:t>
+        <w:t>Bieman</w:t>
       </w:r>
       <w:proofErr w:type="spellEnd"/>
       <w:r>
         <w:rPr>
           <w:color w:val="4472C4" w:themeColor="accent1"/>
         </w:rPr>
-        <w:t xml:space="preserve"> Zotero style had unexpectedly left out some important URLs and dates.</w:t>
-      </w:r>
-    </w:p>
-    <w:p/>
-    <w:p>
-      <w:pPr>
-        <w:rPr>
-          <w:i/>
-        </w:rPr>
-      </w:pPr>
-      <w:r>
-        <w:rPr>
-          <w:i/>
-        </w:rPr>
-        <w:t>149: I'm unclear what is meant by "Grep for...directories" - are the authors working from textual manifests of projects, or are they using "grep" as a synonym for "search for"?</w:t>
-      </w:r>
-    </w:p>
-    <w:p/>
-    <w:p>
-      <w:pPr>
-        <w:rPr>
-          <w:color w:val="4472C4" w:themeColor="accent1"/>
-        </w:rPr>
-      </w:pPr>
-      <w:r>
-        <w:rPr>
-          <w:color w:val="4472C4" w:themeColor="accent1"/>
-        </w:rPr>
-        <w:t>Clarified wording for the Testing section as well as Optimization section.</w:t>
-      </w:r>
-    </w:p>
-    <w:p/>
-    <w:p>
-      <w:pPr>
-        <w:rPr>
-          <w:i/>
-        </w:rPr>
-      </w:pPr>
-      <w:r>
-        <w:rPr>
-          <w:i/>
-        </w:rPr>
-        <w:t>160: should "updated" be "most recently updated"?</w:t>
-      </w:r>
-    </w:p>
-    <w:p/>
-    <w:p>
-      <w:pPr>
-        <w:rPr>
-          <w:color w:val="4472C4" w:themeColor="accent1"/>
-        </w:rPr>
-      </w:pPr>
-      <w:r>
-        <w:rPr>
-          <w:color w:val="4472C4" w:themeColor="accent1"/>
-        </w:rPr>
-        <w:t>Clarified wording</w:t>
-      </w:r>
-    </w:p>
-    <w:p/>
-    <w:p>
-      <w:pPr>
-        <w:rPr>
-          <w:i/>
-        </w:rPr>
-      </w:pPr>
-      <w:r>
-        <w:rPr>
-          <w:i/>
-        </w:rPr>
-        <w:t>166: "over time" rather than "overtime"</w:t>
-      </w:r>
-    </w:p>
-    <w:p/>
-    <w:p>
-      <w:pPr>
-        <w:rPr>
-          <w:color w:val="4472C4" w:themeColor="accent1"/>
-        </w:rPr>
-      </w:pPr>
-      <w:r>
-        <w:rPr>
-          <w:color w:val="4472C4" w:themeColor="accent1"/>
-        </w:rPr>
-        <w:t>Corrected</w:t>
-      </w:r>
-    </w:p>
-    <w:p/>
-    <w:p>
-      <w:pPr>
-        <w:rPr>
-          <w:i/>
-        </w:rPr>
-      </w:pPr>
-      <w:r>
-        <w:rPr>
-          <w:i/>
-        </w:rPr>
-        <w:t>172: a table might be a better way to display this summary of "have X but not Y".</w:t>
-      </w:r>
-    </w:p>
-    <w:p/>
-    <w:p>
-      <w:pPr>
-        <w:rPr>
-          <w:color w:val="4472C4" w:themeColor="accent1"/>
-        </w:rPr>
-      </w:pPr>
-      <w:r>
-        <w:rPr>
-          <w:color w:val="4472C4" w:themeColor="accent1"/>
-        </w:rPr>
-        <w:t>See supplemental tables.</w:t>
-      </w:r>
-    </w:p>
-    <w:p/>
-    <w:p>
-      <w:pPr>
-        <w:rPr>
-          <w:i/>
-        </w:rPr>
-      </w:pPr>
-      <w:r>
-        <w:rPr>
-          <w:i/>
-        </w:rPr>
-        <w:t>184: There is also growing evidence that TDD doesn't actually make developers more productive (see e.g. http://people.brunel.ac.uk/~csstmms/FucciEtAl_ESEM2016.pdf).</w:t>
-      </w:r>
-    </w:p>
-    <w:p/>
-    <w:p>
-      <w:pPr>
-        <w:rPr>
-          <w:color w:val="4472C4" w:themeColor="accent1"/>
-        </w:rPr>
-      </w:pPr>
-      <w:r>
-        <w:rPr>
-          <w:color w:val="4472C4" w:themeColor="accent1"/>
-        </w:rPr>
-        <w:t>Thank you for the excellent reference; we’ve updated text and reference list to include it.</w:t>
-      </w:r>
-    </w:p>
-    <w:p/>
-    <w:p>
-      <w:pPr>
-        <w:rPr>
-          <w:i/>
-        </w:rPr>
-      </w:pPr>
-      <w:r>
-        <w:rPr>
-          <w:i/>
-        </w:rPr>
-        <w:t>185: "A better approach..." Better by what criteria, and what data can the authors cite to support this contention?</w:t>
-      </w:r>
-    </w:p>
-    <w:p/>
-    <w:p>
-      <w:pPr>
-        <w:rPr>
-          <w:color w:val="4472C4" w:themeColor="accent1"/>
-        </w:rPr>
-      </w:pPr>
-      <w:r>
-        <w:rPr>
-          <w:color w:val="4472C4" w:themeColor="accent1"/>
-        </w:rPr>
-        <w:t>Clarified what was meant by “better” and provided some references for readers.</w:t>
+        <w:t>, 2014).</w:t>
+      </w:r>
+      <w:r>
+        <w:rPr>
+          <w:color w:val="4472C4" w:themeColor="accent1"/>
+        </w:rPr>
+        <w:t>”</w:t>
       </w:r>
     </w:p>
     <w:p/>
@@ -2390,7 +2817,19 @@
         <w:rPr>
           <w:color w:val="4472C4" w:themeColor="accent1"/>
         </w:rPr>
-        <w:t>Clarified.</w:t>
+        <w:t>Our new text reads: “</w:t>
+      </w:r>
+      <w:r>
+        <w:rPr>
+          <w:color w:val="4472C4" w:themeColor="accent1"/>
+        </w:rPr>
+        <w:t>In an ideal world, any software developed would be accompanied by 100% test coverage validating all lines of code, all aspects of functionality, all input, and all interaction with other software.</w:t>
+      </w:r>
+      <w:r>
+        <w:rPr>
+          <w:color w:val="4472C4" w:themeColor="accent1"/>
+        </w:rPr>
+        <w:t>”</w:t>
       </w:r>
     </w:p>
     <w:p/>
@@ -2418,7 +2857,55 @@
         <w:rPr>
           <w:color w:val="4472C4" w:themeColor="accent1"/>
         </w:rPr>
-        <w:t>This is now in addressed in the “Testing” and “Software Optimization” sections.</w:t>
+        <w:t>This is now in addressed in the “</w:t>
+      </w:r>
+      <w:r>
+        <w:rPr>
+          <w:color w:val="4472C4" w:themeColor="accent1"/>
+        </w:rPr>
+        <w:t xml:space="preserve">SOFTWARE </w:t>
+      </w:r>
+      <w:r>
+        <w:rPr>
+          <w:color w:val="4472C4" w:themeColor="accent1"/>
+        </w:rPr>
+        <w:t>T</w:t>
+      </w:r>
+      <w:r>
+        <w:rPr>
+          <w:color w:val="4472C4" w:themeColor="accent1"/>
+        </w:rPr>
+        <w:t>ESTING</w:t>
+      </w:r>
+      <w:r>
+        <w:rPr>
+          <w:color w:val="4472C4" w:themeColor="accent1"/>
+        </w:rPr>
+        <w:t>” and “S</w:t>
+      </w:r>
+      <w:r>
+        <w:rPr>
+          <w:color w:val="4472C4" w:themeColor="accent1"/>
+        </w:rPr>
+        <w:t>OFTWARE</w:t>
+      </w:r>
+      <w:r>
+        <w:rPr>
+          <w:color w:val="4472C4" w:themeColor="accent1"/>
+        </w:rPr>
+        <w:t xml:space="preserve"> O</w:t>
+      </w:r>
+      <w:r>
+        <w:rPr>
+          <w:color w:val="4472C4" w:themeColor="accent1"/>
+        </w:rPr>
+        <w:t>PTIMIZATION</w:t>
+      </w:r>
+      <w:r>
+        <w:rPr>
+          <w:color w:val="4472C4" w:themeColor="accent1"/>
+        </w:rPr>
+        <w:t>” sections.</w:t>
       </w:r>
     </w:p>
     <w:p/>
@@ -2446,260 +2933,485 @@
         <w:rPr>
           <w:color w:val="4472C4" w:themeColor="accent1"/>
         </w:rPr>
+        <w:t xml:space="preserve">By “users” we mean the person who will run the software for some purpose. </w:t>
+      </w:r>
+      <w:r>
+        <w:rPr>
+          <w:color w:val="4472C4" w:themeColor="accent1"/>
+        </w:rPr>
+        <w:t>We c</w:t>
+      </w:r>
+      <w:r>
+        <w:rPr>
+          <w:color w:val="4472C4" w:themeColor="accent1"/>
+        </w:rPr>
+        <w:t>larified language about potential division of labor in testing processes.</w:t>
+      </w:r>
+    </w:p>
+    <w:p/>
+    <w:p>
+      <w:pPr>
+        <w:rPr>
+          <w:i/>
+        </w:rPr>
+      </w:pPr>
+      <w:r>
+        <w:rPr>
+          <w:i/>
+        </w:rPr>
+        <w:t>233: A notebook demonstrating the use of the software is _not_ the same thing as an acceptance test, though the automatic validation of the expected end result may be.</w:t>
+      </w:r>
+    </w:p>
+    <w:p/>
+    <w:p>
+      <w:pPr>
+        <w:rPr>
+          <w:color w:val="4472C4" w:themeColor="accent1"/>
+        </w:rPr>
+      </w:pPr>
+      <w:r>
+        <w:rPr>
+          <w:color w:val="4472C4" w:themeColor="accent1"/>
+        </w:rPr>
+        <w:t xml:space="preserve">We did not intend to imply </w:t>
+      </w:r>
+      <w:r>
+        <w:rPr>
+          <w:color w:val="4472C4" w:themeColor="accent1"/>
+        </w:rPr>
+        <w:t xml:space="preserve">that </w:t>
+      </w:r>
+      <w:r>
+        <w:rPr>
+          <w:color w:val="4472C4" w:themeColor="accent1"/>
+        </w:rPr>
+        <w:t>an example of how to run the software is an acceptance test.</w:t>
+      </w:r>
+      <w:r>
+        <w:rPr>
+          <w:color w:val="4472C4" w:themeColor="accent1"/>
+        </w:rPr>
+        <w:t xml:space="preserve"> We have clarified our language around how software demonstrations can be helpful in testing.</w:t>
+      </w:r>
+    </w:p>
+    <w:p/>
+    <w:p>
+      <w:pPr>
+        <w:rPr>
+          <w:i/>
+        </w:rPr>
+      </w:pPr>
+      <w:r>
+        <w:rPr>
+          <w:i/>
+        </w:rPr>
+        <w:t>238: Radcliffe et al have developed a nice framework for thinking about the ways in which data analysis can go wrong, which is summarized in the figure in http://stochasticsolutions.com/pdf/TDDA-One-Pager.pdf. It seems that most of the discussion in this paper is focusing on Step 2 of that model's 5-step process - if so, the authors may wish to cite that model and make this explicit, and if not, expand their recommendations for other phases.</w:t>
+      </w:r>
+    </w:p>
+    <w:p/>
+    <w:p>
+      <w:pPr>
+        <w:rPr>
+          <w:color w:val="4472C4" w:themeColor="accent1"/>
+        </w:rPr>
+      </w:pPr>
+      <w:r>
+        <w:rPr>
+          <w:color w:val="4472C4" w:themeColor="accent1"/>
+        </w:rPr>
+        <w:t xml:space="preserve">Our work is not based on </w:t>
+      </w:r>
+      <w:r>
+        <w:rPr>
+          <w:color w:val="4472C4" w:themeColor="accent1"/>
+        </w:rPr>
+        <w:t>the referenced framework by Radcliffe et al</w:t>
+      </w:r>
+      <w:r>
+        <w:rPr>
+          <w:color w:val="4472C4" w:themeColor="accent1"/>
+        </w:rPr>
+        <w:t>.</w:t>
+      </w:r>
+    </w:p>
+    <w:p>
+      <w:pPr>
+        <w:rPr>
+          <w:color w:val="4472C4" w:themeColor="accent1"/>
+        </w:rPr>
+      </w:pPr>
+    </w:p>
+    <w:p>
+      <w:pPr>
+        <w:rPr>
+          <w:color w:val="4472C4" w:themeColor="accent1"/>
+        </w:rPr>
+      </w:pPr>
+      <w:r>
+        <w:rPr>
+          <w:color w:val="4472C4" w:themeColor="accent1"/>
+        </w:rPr>
+        <w:t xml:space="preserve">The Radcliffe framework does closely match the process computational researchers already follow: become knowledgeable in a specific domain, determine a scientific question of merit, determine methods for answering the chosen scientific question, perform experiments to provide answers to the chosen question, analyze results, reporting of results – and potentially re-evaluating the original question and repeating steps as necessary. </w:t>
+      </w:r>
+      <w:r>
+        <w:rPr>
+          <w:color w:val="4472C4" w:themeColor="accent1"/>
+        </w:rPr>
+        <w:t>T</w:t>
+      </w:r>
+      <w:r>
+        <w:rPr>
+          <w:color w:val="4472C4" w:themeColor="accent1"/>
+        </w:rPr>
+        <w:t>his work focuses on the non-domain specific components of software developed to support research</w:t>
+      </w:r>
+      <w:r>
+        <w:rPr>
+          <w:color w:val="4472C4" w:themeColor="accent1"/>
+        </w:rPr>
+        <w:t>;</w:t>
+      </w:r>
+      <w:r>
+        <w:rPr>
+          <w:color w:val="4472C4" w:themeColor="accent1"/>
+        </w:rPr>
+        <w:t xml:space="preserve"> our current scope of testing </w:t>
+      </w:r>
+      <w:r>
+        <w:rPr>
+          <w:color w:val="4472C4" w:themeColor="accent1"/>
+        </w:rPr>
+        <w:t xml:space="preserve">is </w:t>
+      </w:r>
+      <w:r>
+        <w:rPr>
+          <w:color w:val="4472C4" w:themeColor="accent1"/>
+        </w:rPr>
+        <w:t>focused primary in the area Radcliffe identified as “Errors of implementation”</w:t>
+      </w:r>
+      <w:r>
+        <w:rPr>
+          <w:color w:val="4472C4" w:themeColor="accent1"/>
+        </w:rPr>
+        <w:t>. To cover other areas of the framework would require domain specific guidance.</w:t>
+      </w:r>
+    </w:p>
+    <w:p>
+      <w:pPr>
+        <w:rPr>
+          <w:color w:val="4472C4" w:themeColor="accent1"/>
+        </w:rPr>
+      </w:pPr>
+    </w:p>
+    <w:p>
+      <w:pPr>
+        <w:rPr>
+          <w:color w:val="4472C4" w:themeColor="accent1"/>
+        </w:rPr>
+      </w:pPr>
+      <w:r>
+        <w:rPr>
+          <w:color w:val="4472C4" w:themeColor="accent1"/>
+        </w:rPr>
+        <w:t xml:space="preserve">We do see a few problems in Radcliffe’s work. </w:t>
+      </w:r>
+      <w:r>
+        <w:rPr>
+          <w:color w:val="4472C4" w:themeColor="accent1"/>
+        </w:rPr>
+        <w:t xml:space="preserve">Radcliffe reports how likely errors are to arise in various phases </w:t>
+      </w:r>
+      <w:r>
+        <w:rPr>
+          <w:color w:val="4472C4" w:themeColor="accent1"/>
+        </w:rPr>
+        <w:t xml:space="preserve">of the framework </w:t>
+      </w:r>
+      <w:r>
+        <w:rPr>
+          <w:color w:val="4472C4" w:themeColor="accent1"/>
+        </w:rPr>
+        <w:t>with no evidence provided to support the provided error rates. Test Driven Development requires one to start any software implementation with first writing tests for unwritten software. The Test Driven Data Analysis framework does not recommend developing tests first</w:t>
+      </w:r>
+      <w:r>
+        <w:rPr>
+          <w:color w:val="4472C4" w:themeColor="accent1"/>
+        </w:rPr>
+        <w:t>; it proposes to address the 5 steps of the framework with 2 solutions</w:t>
+      </w:r>
+      <w:r>
+        <w:rPr>
+          <w:color w:val="4472C4" w:themeColor="accent1"/>
+        </w:rPr>
+        <w:t>.</w:t>
+      </w:r>
+      <w:r>
+        <w:rPr>
+          <w:color w:val="4472C4" w:themeColor="accent1"/>
+        </w:rPr>
+        <w:t xml:space="preserve"> T</w:t>
+      </w:r>
+      <w:r>
+        <w:rPr>
+          <w:color w:val="4472C4" w:themeColor="accent1"/>
+        </w:rPr>
+        <w:t>he first</w:t>
+      </w:r>
+      <w:r>
+        <w:rPr>
+          <w:color w:val="4472C4" w:themeColor="accent1"/>
+        </w:rPr>
+        <w:t xml:space="preserve"> solution the authors </w:t>
+      </w:r>
+      <w:r>
+        <w:rPr>
+          <w:color w:val="4472C4" w:themeColor="accent1"/>
+        </w:rPr>
+        <w:t>recommend</w:t>
+      </w:r>
+      <w:r>
+        <w:rPr>
+          <w:color w:val="4472C4" w:themeColor="accent1"/>
+        </w:rPr>
+        <w:t xml:space="preserve"> is to</w:t>
+      </w:r>
+      <w:r>
+        <w:rPr>
+          <w:color w:val="4472C4" w:themeColor="accent1"/>
+        </w:rPr>
+        <w:t xml:space="preserve"> creat</w:t>
+      </w:r>
+      <w:r>
+        <w:rPr>
+          <w:color w:val="4472C4" w:themeColor="accent1"/>
+        </w:rPr>
+        <w:t>e</w:t>
+      </w:r>
+      <w:r>
+        <w:rPr>
+          <w:color w:val="4472C4" w:themeColor="accent1"/>
+        </w:rPr>
+        <w:t xml:space="preserve"> </w:t>
+      </w:r>
+      <w:r>
+        <w:rPr>
+          <w:color w:val="4472C4" w:themeColor="accent1"/>
+        </w:rPr>
+        <w:t xml:space="preserve">an </w:t>
+      </w:r>
+      <w:r>
+        <w:rPr>
+          <w:color w:val="4472C4" w:themeColor="accent1"/>
+        </w:rPr>
+        <w:t>analysis processes that one can re-run (either the original developer or others others) and provide a mechanism to verify that the results produced are correct</w:t>
+      </w:r>
+      <w:r>
+        <w:rPr>
+          <w:color w:val="4472C4" w:themeColor="accent1"/>
+        </w:rPr>
+        <w:t>.</w:t>
+      </w:r>
+      <w:r>
+        <w:rPr>
+          <w:color w:val="4472C4" w:themeColor="accent1"/>
+        </w:rPr>
+        <w:t xml:space="preserve"> The second </w:t>
+      </w:r>
+      <w:r>
+        <w:rPr>
+          <w:color w:val="4472C4" w:themeColor="accent1"/>
+        </w:rPr>
+        <w:t>solution</w:t>
+      </w:r>
+      <w:r>
+        <w:rPr>
+          <w:color w:val="4472C4" w:themeColor="accent1"/>
+        </w:rPr>
+        <w:t xml:space="preserve"> focuses on data validation/verification.</w:t>
+      </w:r>
+      <w:r>
+        <w:rPr>
+          <w:color w:val="4472C4" w:themeColor="accent1"/>
+        </w:rPr>
+        <w:t xml:space="preserve"> We have covered both reproducibility and data validation in this work</w:t>
+      </w:r>
+      <w:r>
+        <w:rPr>
+          <w:color w:val="4472C4" w:themeColor="accent1"/>
+        </w:rPr>
+        <w:t>; see “INTR</w:t>
+      </w:r>
+      <w:r>
+        <w:rPr>
+          <w:color w:val="4472C4" w:themeColor="accent1"/>
+        </w:rPr>
+        <w:t>O</w:t>
+      </w:r>
+      <w:r>
+        <w:rPr>
+          <w:color w:val="4472C4" w:themeColor="accent1"/>
+        </w:rPr>
+        <w:t xml:space="preserve">DUCTION”, </w:t>
+      </w:r>
+      <w:r>
+        <w:rPr>
+          <w:color w:val="4472C4" w:themeColor="accent1"/>
+        </w:rPr>
+        <w:t xml:space="preserve">“SOFTWARE TESTING”, and </w:t>
+      </w:r>
+      <w:r>
+        <w:rPr>
+          <w:color w:val="4472C4" w:themeColor="accent1"/>
+        </w:rPr>
+        <w:t>“</w:t>
+      </w:r>
+      <w:r>
+        <w:rPr>
+          <w:color w:val="4472C4" w:themeColor="accent1"/>
+        </w:rPr>
+        <w:t>Key recommendations for identifying and validating performance targets</w:t>
+      </w:r>
+      <w:r>
+        <w:rPr>
+          <w:color w:val="4472C4" w:themeColor="accent1"/>
+        </w:rPr>
+        <w:t>”</w:t>
+      </w:r>
+      <w:r>
+        <w:rPr>
+          <w:color w:val="4472C4" w:themeColor="accent1"/>
+        </w:rPr>
+        <w:t xml:space="preserve"> sections.</w:t>
+      </w:r>
+    </w:p>
+    <w:p>
+      <w:pPr>
+        <w:rPr>
+          <w:color w:val="4472C4" w:themeColor="accent1"/>
+        </w:rPr>
+      </w:pPr>
+    </w:p>
+    <w:p>
+      <w:pPr>
+        <w:rPr>
+          <w:i/>
+        </w:rPr>
+      </w:pPr>
+      <w:r>
+        <w:rPr>
+          <w:i/>
+        </w:rPr>
+        <w:t>301-302: some odd indentation.</w:t>
+      </w:r>
+    </w:p>
+    <w:p/>
+    <w:p>
+      <w:pPr>
+        <w:rPr>
+          <w:color w:val="4472C4" w:themeColor="accent1"/>
+        </w:rPr>
+      </w:pPr>
+      <w:r>
+        <w:rPr>
+          <w:color w:val="4472C4" w:themeColor="accent1"/>
+        </w:rPr>
+        <w:t>Indentation issues due to line wrapping; resolved.</w:t>
+      </w:r>
+    </w:p>
+    <w:p/>
+    <w:p>
+      <w:pPr>
+        <w:rPr>
+          <w:i/>
+        </w:rPr>
+      </w:pPr>
+      <w:r>
+        <w:rPr>
+          <w:i/>
+        </w:rPr>
+        <w:t xml:space="preserve">430: "run 10 </w:t>
+      </w:r>
+      <w:proofErr w:type="spellStart"/>
+      <w:r>
+        <w:rPr>
+          <w:i/>
+        </w:rPr>
+        <w:t>timess</w:t>
+      </w:r>
+      <w:proofErr w:type="spellEnd"/>
+      <w:r>
+        <w:rPr>
+          <w:i/>
+        </w:rPr>
+        <w:t xml:space="preserve"> and find the mean" No - this can easily give a misleadingly high performance result because of caching effects.</w:t>
+      </w:r>
+    </w:p>
+    <w:p/>
+    <w:p>
+      <w:pPr>
+        <w:rPr>
+          <w:color w:val="4472C4" w:themeColor="accent1"/>
+        </w:rPr>
+      </w:pPr>
+      <w:r>
+        <w:rPr>
+          <w:color w:val="4472C4" w:themeColor="accent1"/>
+        </w:rPr>
+        <w:t xml:space="preserve">You are correct that caching effects can affect how a repeated test performs. </w:t>
+      </w:r>
+      <w:r>
+        <w:rPr>
+          <w:color w:val="4472C4" w:themeColor="accent1"/>
+        </w:rPr>
+        <w:t>We have clarified the text related to interpretation of results of benchmarking tests.</w:t>
+      </w:r>
+    </w:p>
+    <w:p>
+      <w:pPr>
+        <w:rPr>
+          <w:color w:val="4472C4" w:themeColor="accent1"/>
+        </w:rPr>
+      </w:pPr>
+    </w:p>
+    <w:p>
+      <w:pPr>
+        <w:rPr>
+          <w:color w:val="4472C4" w:themeColor="accent1"/>
+        </w:rPr>
+      </w:pPr>
+      <w:r>
+        <w:rPr>
+          <w:color w:val="4472C4" w:themeColor="accent1"/>
+        </w:rPr>
         <w:lastRenderedPageBreak/>
-        <w:t xml:space="preserve">By “users” we mean the person who will run the software for some purpose. </w:t>
-      </w:r>
-      <w:r>
-        <w:rPr>
-          <w:color w:val="4472C4" w:themeColor="accent1"/>
-        </w:rPr>
-        <w:t>We c</w:t>
-      </w:r>
-      <w:r>
-        <w:rPr>
-          <w:color w:val="4472C4" w:themeColor="accent1"/>
-        </w:rPr>
-        <w:t>larified language about potential division of labor in testing processes.</w:t>
-      </w:r>
-    </w:p>
-    <w:p/>
-    <w:p>
-      <w:pPr>
-        <w:rPr>
-          <w:i/>
-        </w:rPr>
-      </w:pPr>
-      <w:r>
-        <w:rPr>
-          <w:i/>
-        </w:rPr>
-        <w:t>233: A notebook demonstrating the use of the software is _not_ the same thing as an acceptance test, though the automatic validation of the expected end result may be.</w:t>
-      </w:r>
-    </w:p>
-    <w:p/>
-    <w:p>
-      <w:pPr>
-        <w:rPr>
-          <w:color w:val="4472C4" w:themeColor="accent1"/>
-        </w:rPr>
-      </w:pPr>
-      <w:r>
-        <w:rPr>
-          <w:color w:val="4472C4" w:themeColor="accent1"/>
-        </w:rPr>
-        <w:t xml:space="preserve">We did not intend to imply </w:t>
-      </w:r>
-      <w:r>
-        <w:rPr>
-          <w:color w:val="4472C4" w:themeColor="accent1"/>
-        </w:rPr>
-        <w:t xml:space="preserve">that </w:t>
-      </w:r>
-      <w:r>
-        <w:rPr>
-          <w:color w:val="4472C4" w:themeColor="accent1"/>
-        </w:rPr>
-        <w:t>an example of how to run the software is an acceptance test.</w:t>
-      </w:r>
-      <w:r>
-        <w:rPr>
-          <w:color w:val="4472C4" w:themeColor="accent1"/>
-        </w:rPr>
-        <w:t xml:space="preserve"> We have clarified our language around how software demonstrations can be helpful in testing.</w:t>
-      </w:r>
-    </w:p>
-    <w:p/>
-    <w:p>
-      <w:pPr>
-        <w:rPr>
-          <w:i/>
-        </w:rPr>
-      </w:pPr>
-      <w:r>
-        <w:rPr>
-          <w:i/>
-        </w:rPr>
-        <w:t>238: Radcliffe et al have developed a nice framework for thinking about the ways in which data analysis can go wrong, which is summarized in the figure in http://stochasticsolutions.com/pdf/TDDA-One-Pager.pdf. It seems that most of the discussion in this paper is focusing on Step 2 of that model's 5-step process - if so, the authors may wish to cite that model and make this explicit, and if not, expand their recommendations for other phases.</w:t>
-      </w:r>
-    </w:p>
-    <w:p/>
-    <w:p>
-      <w:pPr>
-        <w:rPr>
-          <w:color w:val="4472C4" w:themeColor="accent1"/>
-        </w:rPr>
-      </w:pPr>
-      <w:r>
-        <w:rPr>
-          <w:color w:val="4472C4" w:themeColor="accent1"/>
-        </w:rPr>
-        <w:t xml:space="preserve">Our work is not based on </w:t>
-      </w:r>
-      <w:r>
-        <w:rPr>
-          <w:color w:val="4472C4" w:themeColor="accent1"/>
-        </w:rPr>
-        <w:t>the referenced framework by Radcliffe et al</w:t>
-      </w:r>
-      <w:r>
-        <w:rPr>
-          <w:color w:val="4472C4" w:themeColor="accent1"/>
-        </w:rPr>
-        <w:t>.</w:t>
-      </w:r>
-    </w:p>
-    <w:p>
-      <w:pPr>
-        <w:rPr>
-          <w:color w:val="4472C4" w:themeColor="accent1"/>
-        </w:rPr>
-      </w:pPr>
-    </w:p>
-    <w:p>
-      <w:pPr>
-        <w:rPr>
-          <w:color w:val="4472C4" w:themeColor="accent1"/>
-        </w:rPr>
-      </w:pPr>
-      <w:r>
-        <w:rPr>
-          <w:color w:val="4472C4" w:themeColor="accent1"/>
-        </w:rPr>
-        <w:t xml:space="preserve">The Radcliffe framework does closely match the process computational researchers already follow: become knowledgeable in a specific domain, determine a scientific question of merit, determine methods for answering the chosen scientific question, perform experiments to provide answers to the chosen question, analyze results, reporting of results – and potentially re-evaluating the original question and repeating steps as necessary. </w:t>
-      </w:r>
-      <w:r>
-        <w:rPr>
-          <w:color w:val="4472C4" w:themeColor="accent1"/>
-        </w:rPr>
-        <w:t>T</w:t>
-      </w:r>
-      <w:r>
-        <w:rPr>
-          <w:color w:val="4472C4" w:themeColor="accent1"/>
-        </w:rPr>
-        <w:t>his work focuses on the non-domain specific components of software developed to support research</w:t>
-      </w:r>
-      <w:r>
-        <w:rPr>
-          <w:color w:val="4472C4" w:themeColor="accent1"/>
-        </w:rPr>
-        <w:t>;</w:t>
-      </w:r>
-      <w:r>
-        <w:rPr>
-          <w:color w:val="4472C4" w:themeColor="accent1"/>
-        </w:rPr>
-        <w:t xml:space="preserve"> our current scope of testing </w:t>
-      </w:r>
-      <w:r>
-        <w:rPr>
-          <w:color w:val="4472C4" w:themeColor="accent1"/>
-        </w:rPr>
-        <w:t xml:space="preserve">is </w:t>
-      </w:r>
-      <w:r>
-        <w:rPr>
-          <w:color w:val="4472C4" w:themeColor="accent1"/>
-        </w:rPr>
-        <w:t>focused primary in the area Radcliffe identified as “Errors of implementation”</w:t>
-      </w:r>
-      <w:r>
-        <w:rPr>
-          <w:color w:val="4472C4" w:themeColor="accent1"/>
-        </w:rPr>
-        <w:t>. To cover other areas of the framework would require domain specific guidance.</w:t>
-      </w:r>
-    </w:p>
-    <w:p>
-      <w:pPr>
-        <w:rPr>
-          <w:color w:val="4472C4" w:themeColor="accent1"/>
-        </w:rPr>
-      </w:pPr>
-    </w:p>
-    <w:p>
-      <w:pPr>
-        <w:rPr>
-          <w:color w:val="4472C4" w:themeColor="accent1"/>
-        </w:rPr>
-      </w:pPr>
-      <w:r>
-        <w:rPr>
-          <w:color w:val="4472C4" w:themeColor="accent1"/>
-        </w:rPr>
-        <w:t xml:space="preserve">We do see a few problems in Radcliffe’s work. </w:t>
-      </w:r>
-      <w:r>
-        <w:rPr>
-          <w:color w:val="4472C4" w:themeColor="accent1"/>
-        </w:rPr>
-        <w:t xml:space="preserve">Radcliffe reports how likely errors are to arise in various phases </w:t>
-      </w:r>
-      <w:r>
-        <w:rPr>
-          <w:color w:val="4472C4" w:themeColor="accent1"/>
-        </w:rPr>
-        <w:t xml:space="preserve">of the framework </w:t>
-      </w:r>
-      <w:r>
-        <w:rPr>
-          <w:color w:val="4472C4" w:themeColor="accent1"/>
-        </w:rPr>
-        <w:t>with no evidence provided to support the provided error rates. Test Driven Development requires one to start any software implementation with first writing tests for unwritten software. The Test Driven Data Analysis framework does not recommend developing tests first</w:t>
-      </w:r>
-      <w:r>
-        <w:rPr>
-          <w:color w:val="4472C4" w:themeColor="accent1"/>
-        </w:rPr>
-        <w:t>; it proposes to address the 5 steps of the framework with 2 solutions</w:t>
-      </w:r>
-      <w:r>
-        <w:rPr>
-          <w:color w:val="4472C4" w:themeColor="accent1"/>
-        </w:rPr>
-        <w:t>.</w:t>
-      </w:r>
-      <w:r>
-        <w:rPr>
-          <w:color w:val="4472C4" w:themeColor="accent1"/>
-        </w:rPr>
-        <w:t xml:space="preserve"> T</w:t>
-      </w:r>
-      <w:r>
-        <w:rPr>
-          <w:color w:val="4472C4" w:themeColor="accent1"/>
-        </w:rPr>
-        <w:t>he first</w:t>
-      </w:r>
-      <w:r>
-        <w:rPr>
-          <w:color w:val="4472C4" w:themeColor="accent1"/>
-        </w:rPr>
-        <w:t xml:space="preserve"> solution the authors </w:t>
-      </w:r>
-      <w:r>
-        <w:rPr>
-          <w:color w:val="4472C4" w:themeColor="accent1"/>
-        </w:rPr>
-        <w:t>recommend</w:t>
-      </w:r>
-      <w:r>
-        <w:rPr>
-          <w:color w:val="4472C4" w:themeColor="accent1"/>
-        </w:rPr>
-        <w:t xml:space="preserve"> is to</w:t>
-      </w:r>
-      <w:r>
-        <w:rPr>
-          <w:color w:val="4472C4" w:themeColor="accent1"/>
-        </w:rPr>
-        <w:t xml:space="preserve"> creat</w:t>
-      </w:r>
-      <w:r>
-        <w:rPr>
-          <w:color w:val="4472C4" w:themeColor="accent1"/>
-        </w:rPr>
-        <w:t>e</w:t>
+        <w:t xml:space="preserve">Repeated iterations are the default for popular R benchmarking packages. See </w:t>
+      </w:r>
+      <w:proofErr w:type="spellStart"/>
+      <w:r>
+        <w:rPr>
+          <w:rFonts w:ascii="Consolas" w:hAnsi="Consolas" w:cs="Consolas"/>
+          <w:color w:val="4472C4" w:themeColor="accent1"/>
+        </w:rPr>
+        <w:t>rbenchmark</w:t>
+      </w:r>
+      <w:proofErr w:type="spellEnd"/>
+      <w:r>
+        <w:rPr>
+          <w:color w:val="4472C4" w:themeColor="accent1"/>
+        </w:rPr>
+        <w:t xml:space="preserve"> (defaults to running 100 repetitions; see </w:t>
+      </w:r>
+      <w:r>
+        <w:rPr>
+          <w:color w:val="4472C4" w:themeColor="accent1"/>
+        </w:rPr>
+        <w:t>https://cran.r-project.org/web/packages/rbenchmark/rbenchmark.pdf</w:t>
+      </w:r>
+      <w:r>
+        <w:rPr>
+          <w:color w:val="4472C4" w:themeColor="accent1"/>
+        </w:rPr>
+        <w:t>),</w:t>
       </w:r>
       <w:r>
         <w:rPr>
@@ -2709,187 +3421,9 @@
       </w:r>
       <w:r>
         <w:rPr>
-          <w:color w:val="4472C4" w:themeColor="accent1"/>
-        </w:rPr>
-        <w:t xml:space="preserve">an </w:t>
-      </w:r>
-      <w:r>
-        <w:rPr>
-          <w:color w:val="4472C4" w:themeColor="accent1"/>
-        </w:rPr>
-        <w:t>analysis processes that one can re-run (either the original developer or others others) and provide a mechanism to verify that the results produced are correct</w:t>
-      </w:r>
-      <w:r>
-        <w:rPr>
-          <w:color w:val="4472C4" w:themeColor="accent1"/>
-        </w:rPr>
-        <w:t>.</w:t>
-      </w:r>
-      <w:r>
-        <w:rPr>
-          <w:color w:val="4472C4" w:themeColor="accent1"/>
-        </w:rPr>
-        <w:t xml:space="preserve"> The second </w:t>
-      </w:r>
-      <w:r>
-        <w:rPr>
-          <w:color w:val="4472C4" w:themeColor="accent1"/>
-        </w:rPr>
-        <w:t>solution</w:t>
-      </w:r>
-      <w:r>
-        <w:rPr>
-          <w:color w:val="4472C4" w:themeColor="accent1"/>
-        </w:rPr>
-        <w:t xml:space="preserve"> focuses on data validation/verification.</w:t>
-      </w:r>
-      <w:r>
-        <w:rPr>
-          <w:color w:val="4472C4" w:themeColor="accent1"/>
-        </w:rPr>
-        <w:t xml:space="preserve"> We have covered both reproducibility and data validation in this work.</w:t>
-      </w:r>
-    </w:p>
-    <w:p>
-      <w:pPr>
-        <w:rPr>
-          <w:color w:val="4472C4" w:themeColor="accent1"/>
-        </w:rPr>
-      </w:pPr>
-    </w:p>
-    <w:p>
-      <w:pPr>
-        <w:rPr>
-          <w:i/>
-        </w:rPr>
-      </w:pPr>
-      <w:r>
-        <w:rPr>
-          <w:i/>
-        </w:rPr>
-        <w:t>301-302: some odd indentation.</w:t>
-      </w:r>
-    </w:p>
-    <w:p/>
-    <w:p>
-      <w:pPr>
-        <w:rPr>
-          <w:color w:val="4472C4" w:themeColor="accent1"/>
-        </w:rPr>
-      </w:pPr>
-      <w:r>
-        <w:rPr>
-          <w:color w:val="4472C4" w:themeColor="accent1"/>
-        </w:rPr>
-        <w:t>Indentation issues due to line wrapping; resolved.</w:t>
-      </w:r>
-    </w:p>
-    <w:p/>
-    <w:p>
-      <w:pPr>
-        <w:rPr>
-          <w:i/>
-        </w:rPr>
-      </w:pPr>
-      <w:r>
-        <w:rPr>
-          <w:i/>
-        </w:rPr>
-        <w:t xml:space="preserve">430: "run 10 </w:t>
-      </w:r>
-      <w:proofErr w:type="spellStart"/>
-      <w:r>
-        <w:rPr>
-          <w:i/>
-        </w:rPr>
-        <w:t>timess</w:t>
-      </w:r>
-      <w:proofErr w:type="spellEnd"/>
-      <w:r>
-        <w:rPr>
-          <w:i/>
-        </w:rPr>
-        <w:t xml:space="preserve"> and find the mean" No - this can easily give a misleadingly high performance result because of caching effects.</w:t>
-      </w:r>
-    </w:p>
-    <w:p/>
-    <w:p>
-      <w:pPr>
-        <w:rPr>
-          <w:color w:val="4472C4" w:themeColor="accent1"/>
-        </w:rPr>
-      </w:pPr>
-      <w:r>
-        <w:rPr>
-          <w:color w:val="4472C4" w:themeColor="accent1"/>
-        </w:rPr>
-        <w:lastRenderedPageBreak/>
-        <w:t xml:space="preserve">You are correct that caching effects can affect how a repeated test performs. </w:t>
-      </w:r>
-      <w:r>
-        <w:rPr>
-          <w:color w:val="4472C4" w:themeColor="accent1"/>
-        </w:rPr>
-        <w:t>We have clarified the text related to interpretation of results of benchmarking tests.</w:t>
-      </w:r>
-    </w:p>
-    <w:p>
-      <w:pPr>
-        <w:rPr>
-          <w:color w:val="4472C4" w:themeColor="accent1"/>
-        </w:rPr>
-      </w:pPr>
-    </w:p>
-    <w:p>
-      <w:pPr>
-        <w:rPr>
-          <w:color w:val="4472C4" w:themeColor="accent1"/>
-        </w:rPr>
-      </w:pPr>
-      <w:r>
-        <w:rPr>
-          <w:color w:val="4472C4" w:themeColor="accent1"/>
-        </w:rPr>
-        <w:t xml:space="preserve">Repeated iterations are the default for popular R benchmarking packages. See </w:t>
-      </w:r>
-      <w:proofErr w:type="spellStart"/>
-      <w:r>
-        <w:rPr>
           <w:rFonts w:ascii="Consolas" w:hAnsi="Consolas" w:cs="Consolas"/>
           <w:color w:val="4472C4" w:themeColor="accent1"/>
         </w:rPr>
-        <w:t>rbenchmark</w:t>
-      </w:r>
-      <w:proofErr w:type="spellEnd"/>
-      <w:r>
-        <w:rPr>
-          <w:color w:val="4472C4" w:themeColor="accent1"/>
-        </w:rPr>
-        <w:t xml:space="preserve"> (defaults to running 100 repetitions; see </w:t>
-      </w:r>
-      <w:r>
-        <w:rPr>
-          <w:color w:val="4472C4" w:themeColor="accent1"/>
-        </w:rPr>
-        <w:t>https://cran.r-project.org/web/packages/rbenchmark/rbenchmark.pdf</w:t>
-      </w:r>
-      <w:r>
-        <w:rPr>
-          <w:color w:val="4472C4" w:themeColor="accent1"/>
-        </w:rPr>
-        <w:t>),</w:t>
-      </w:r>
-      <w:r>
-        <w:rPr>
-          <w:color w:val="4472C4" w:themeColor="accent1"/>
-        </w:rPr>
-        <w:t xml:space="preserve"> </w:t>
-      </w:r>
-      <w:r>
-        <w:rPr>
-          <w:rFonts w:ascii="Consolas" w:hAnsi="Consolas" w:cs="Consolas"/>
-          <w:color w:val="4472C4" w:themeColor="accent1"/>
-        </w:rPr>
         <w:t>microbenchmark</w:t>
       </w:r>
       <w:r>
@@ -2898,7 +3432,7 @@
         </w:rPr>
         <w:t xml:space="preserve"> (defaults to running a test 100 times; see </w:t>
       </w:r>
-      <w:hyperlink r:id="rId9" w:history="1">
+      <w:hyperlink r:id="rId11" w:history="1">
         <w:r>
           <w:rPr>
             <w:rStyle w:val="Hyperlink"/>
@@ -2940,7 +3474,7 @@
         </w:rPr>
         <w:t xml:space="preserve"> (defaults to running a test 100 times; see </w:t>
       </w:r>
-      <w:hyperlink r:id="rId10" w:history="1">
+      <w:hyperlink r:id="rId12" w:history="1">
         <w:r>
           <w:rPr>
             <w:rStyle w:val="Hyperlink"/>
@@ -2986,7 +3520,7 @@
         </w:rPr>
         <w:t xml:space="preserve"> of runs (from 1 to 1000 by default, see </w:t>
       </w:r>
-      <w:hyperlink r:id="rId11" w:history="1">
+      <w:hyperlink r:id="rId13" w:history="1">
         <w:r>
           <w:rPr>
             <w:rStyle w:val="Hyperlink"/>
@@ -3061,7 +3595,139 @@
         <w:rPr>
           <w:color w:val="4472C4" w:themeColor="accent1"/>
         </w:rPr>
-        <w:t>This is now included in “Identify and Validate Performance Target” and “Code Profiling/Benchmarking.”</w:t>
+        <w:t>This is now included in</w:t>
+      </w:r>
+      <w:r>
+        <w:rPr>
+          <w:color w:val="4472C4" w:themeColor="accent1"/>
+        </w:rPr>
+        <w:t>:</w:t>
+      </w:r>
+    </w:p>
+    <w:p>
+      <w:pPr>
+        <w:rPr>
+          <w:color w:val="4472C4" w:themeColor="accent1"/>
+        </w:rPr>
+      </w:pPr>
+    </w:p>
+    <w:p>
+      <w:pPr>
+        <w:rPr>
+          <w:color w:val="4472C4" w:themeColor="accent1"/>
+        </w:rPr>
+      </w:pPr>
+      <w:r>
+        <w:rPr>
+          <w:color w:val="4472C4" w:themeColor="accent1"/>
+        </w:rPr>
+        <w:t>“</w:t>
+      </w:r>
+      <w:r>
+        <w:rPr>
+          <w:color w:val="4472C4" w:themeColor="accent1"/>
+        </w:rPr>
+        <w:t>Key recommendations for identifying and validating performance targets</w:t>
+      </w:r>
+      <w:r>
+        <w:rPr>
+          <w:color w:val="4472C4" w:themeColor="accent1"/>
+        </w:rPr>
+        <w:t>:” “</w:t>
+      </w:r>
+      <w:r>
+        <w:rPr>
+          <w:color w:val="4472C4" w:themeColor="accent1"/>
+        </w:rPr>
+        <w:t xml:space="preserve">There are many resources beyond this work that can provide guidance on how to minimize RAM and disk resources (Kane, Emerson &amp; Weston, 2013; Wickham, 2014b; Wickham et al., 2016; </w:t>
+      </w:r>
+      <w:proofErr w:type="spellStart"/>
+      <w:r>
+        <w:rPr>
+          <w:color w:val="4472C4" w:themeColor="accent1"/>
+        </w:rPr>
+        <w:t>Klik</w:t>
+      </w:r>
+      <w:proofErr w:type="spellEnd"/>
+      <w:r>
+        <w:rPr>
+          <w:color w:val="4472C4" w:themeColor="accent1"/>
+        </w:rPr>
+        <w:t>, Collet &amp; Facebook, 2018).</w:t>
+      </w:r>
+      <w:r>
+        <w:rPr>
+          <w:color w:val="4472C4" w:themeColor="accent1"/>
+        </w:rPr>
+        <w:t>”</w:t>
+      </w:r>
+    </w:p>
+    <w:p>
+      <w:pPr>
+        <w:tabs>
+          <w:tab w:val="left" w:pos="4206"/>
+        </w:tabs>
+        <w:rPr>
+          <w:color w:val="4472C4" w:themeColor="accent1"/>
+        </w:rPr>
+      </w:pPr>
+    </w:p>
+    <w:p>
+      <w:pPr>
+        <w:tabs>
+          <w:tab w:val="left" w:pos="4206"/>
+        </w:tabs>
+        <w:rPr>
+          <w:color w:val="4472C4" w:themeColor="accent1"/>
+        </w:rPr>
+      </w:pPr>
+      <w:r>
+        <w:rPr>
+          <w:color w:val="4472C4" w:themeColor="accent1"/>
+        </w:rPr>
+        <w:t xml:space="preserve">And in: </w:t>
+      </w:r>
+      <w:r>
+        <w:rPr>
+          <w:color w:val="4472C4" w:themeColor="accent1"/>
+        </w:rPr>
+        <w:t>“</w:t>
+      </w:r>
+      <w:r>
+        <w:rPr>
+          <w:color w:val="4472C4" w:themeColor="accent1"/>
+        </w:rPr>
+        <w:t>Key recommendations for profiling and benchmarking</w:t>
+      </w:r>
+      <w:r>
+        <w:rPr>
+          <w:color w:val="4472C4" w:themeColor="accent1"/>
+        </w:rPr>
+        <w:t>:</w:t>
+      </w:r>
+      <w:r>
+        <w:rPr>
+          <w:color w:val="4472C4" w:themeColor="accent1"/>
+        </w:rPr>
+        <w:t>”</w:t>
+      </w:r>
+      <w:r>
+        <w:rPr>
+          <w:color w:val="4472C4" w:themeColor="accent1"/>
+        </w:rPr>
+        <w:t xml:space="preserve"> “</w:t>
+      </w:r>
+      <w:r>
+        <w:rPr>
+          <w:color w:val="4472C4" w:themeColor="accent1"/>
+        </w:rPr>
+        <w:t>For some additional information on R optimization, see (Wickham, 2014b; Robinson, 2017).</w:t>
+      </w:r>
+      <w:r>
+        <w:rPr>
+          <w:color w:val="4472C4" w:themeColor="accent1"/>
+        </w:rPr>
+        <w:t>”</w:t>
       </w:r>
     </w:p>
     <w:p>
@@ -3079,6 +3745,44 @@
     </w:sectPr>
   </w:body>
 </w:document>
+</file>
+
+<file path=word/endnotes.xml><?xml version="1.0" encoding="utf-8"?>
+<w:endnotes xmlns:wpc="http://schemas.microsoft.com/office/word/2010/wordprocessingCanvas" xmlns:cx="http://schemas.microsoft.com/office/drawing/2014/chartex" xmlns:cx1="http://schemas.microsoft.com/office/drawing/2015/9/8/chartex" xmlns:cx2="http://schemas.microsoft.com/office/drawing/2015/10/21/chartex" xmlns:cx3="http://schemas.microsoft.com/office/drawing/2016/5/9/chartex" xmlns:cx4="http://schemas.microsoft.com/office/drawing/2016/5/10/chartex" xmlns:cx5="http://schemas.microsoft.com/office/drawing/2016/5/11/chartex" xmlns:cx6="http://schemas.microsoft.com/office/drawing/2016/5/12/chartex" xmlns:cx7="http://schemas.microsoft.com/office/drawing/2016/5/13/chartex" xmlns:cx8="http://schemas.microsoft.com/office/drawing/2016/5/14/chartex" xmlns:mc="http://schemas.openxmlformats.org/markup-compatibility/2006" xmlns:aink="http://schemas.microsoft.com/office/drawing/2016/ink" xmlns:am3d="http://schemas.microsoft.com/office/drawing/2017/model3d" xmlns:o="urn:schemas-microsoft-com:office:office" xmlns:r="http://schemas.openxmlformats.org/officeDocument/2006/relationships" xmlns:m="http://schemas.openxmlformats.org/officeDocument/2006/math" xmlns:v="urn:schemas-microsoft-com:vml" xmlns:wp14="http://schemas.microsoft.com/office/word/2010/wordprocessingDrawing" xmlns:wp="http://schemas.openxmlformats.org/drawingml/2006/wordprocessingDrawing" xmlns:w10="urn:schemas-microsoft-com:office:word" xmlns:w="http://schemas.openxmlformats.org/wordprocessingml/2006/main" xmlns:w14="http://schemas.microsoft.com/office/word/2010/wordml" xmlns:w15="http://schemas.microsoft.com/office/word/2012/wordml" xmlns:w16cid="http://schemas.microsoft.com/office/word/2016/wordml/cid" xmlns:w16se="http://schemas.microsoft.com/office/word/2015/wordml/symex" xmlns:wpg="http://schemas.microsoft.com/office/word/2010/wordprocessingGroup" xmlns:wpi="http://schemas.microsoft.com/office/word/2010/wordprocessingInk" xmlns:wne="http://schemas.microsoft.com/office/word/2006/wordml" xmlns:wps="http://schemas.microsoft.com/office/word/2010/wordprocessingShape" mc:Ignorable="w14 w15 w16se w16cid wp14">
+  <w:endnote w:type="separator" w:id="-1">
+    <w:p>
+      <w:r>
+        <w:separator/>
+      </w:r>
+    </w:p>
+  </w:endnote>
+  <w:endnote w:type="continuationSeparator" w:id="0">
+    <w:p>
+      <w:r>
+        <w:continuationSeparator/>
+      </w:r>
+    </w:p>
+  </w:endnote>
+</w:endnotes>
+</file>
+
+<file path=word/footnotes.xml><?xml version="1.0" encoding="utf-8"?>
+<w:footnotes xmlns:wpc="http://schemas.microsoft.com/office/word/2010/wordprocessingCanvas" xmlns:cx="http://schemas.microsoft.com/office/drawing/2014/chartex" xmlns:cx1="http://schemas.microsoft.com/office/drawing/2015/9/8/chartex" xmlns:cx2="http://schemas.microsoft.com/office/drawing/2015/10/21/chartex" xmlns:cx3="http://schemas.microsoft.com/office/drawing/2016/5/9/chartex" xmlns:cx4="http://schemas.microsoft.com/office/drawing/2016/5/10/chartex" xmlns:cx5="http://schemas.microsoft.com/office/drawing/2016/5/11/chartex" xmlns:cx6="http://schemas.microsoft.com/office/drawing/2016/5/12/chartex" xmlns:cx7="http://schemas.microsoft.com/office/drawing/2016/5/13/chartex" xmlns:cx8="http://schemas.microsoft.com/office/drawing/2016/5/14/chartex" xmlns:mc="http://schemas.openxmlformats.org/markup-compatibility/2006" xmlns:aink="http://schemas.microsoft.com/office/drawing/2016/ink" xmlns:am3d="http://schemas.microsoft.com/office/drawing/2017/model3d" xmlns:o="urn:schemas-microsoft-com:office:office" xmlns:r="http://schemas.openxmlformats.org/officeDocument/2006/relationships" xmlns:m="http://schemas.openxmlformats.org/officeDocument/2006/math" xmlns:v="urn:schemas-microsoft-com:vml" xmlns:wp14="http://schemas.microsoft.com/office/word/2010/wordprocessingDrawing" xmlns:wp="http://schemas.openxmlformats.org/drawingml/2006/wordprocessingDrawing" xmlns:w10="urn:schemas-microsoft-com:office:word" xmlns:w="http://schemas.openxmlformats.org/wordprocessingml/2006/main" xmlns:w14="http://schemas.microsoft.com/office/word/2010/wordml" xmlns:w15="http://schemas.microsoft.com/office/word/2012/wordml" xmlns:w16cid="http://schemas.microsoft.com/office/word/2016/wordml/cid" xmlns:w16se="http://schemas.microsoft.com/office/word/2015/wordml/symex" xmlns:wpg="http://schemas.microsoft.com/office/word/2010/wordprocessingGroup" xmlns:wpi="http://schemas.microsoft.com/office/word/2010/wordprocessingInk" xmlns:wne="http://schemas.microsoft.com/office/word/2006/wordml" xmlns:wps="http://schemas.microsoft.com/office/word/2010/wordprocessingShape" mc:Ignorable="w14 w15 w16se w16cid wp14">
+  <w:footnote w:type="separator" w:id="-1">
+    <w:p>
+      <w:r>
+        <w:separator/>
+      </w:r>
+    </w:p>
+  </w:footnote>
+  <w:footnote w:type="continuationSeparator" w:id="0">
+    <w:p>
+      <w:r>
+        <w:continuationSeparator/>
+      </w:r>
+    </w:p>
+  </w:footnote>
+</w:footnotes>
 </file>
 
 <file path=word/numbering.xml><?xml version="1.0" encoding="utf-8"?>
@@ -3988,6 +4692,48 @@
       <w:szCs w:val="22"/>
     </w:rPr>
   </w:style>
+  <w:style w:type="paragraph" w:styleId="Header">
+    <w:name w:val="header"/>
+    <w:basedOn w:val="Normal"/>
+    <w:link w:val="HeaderChar"/>
+    <w:uiPriority w:val="99"/>
+    <w:unhideWhenUsed/>
+    <w:rsid w:val="0086695D"/>
+    <w:pPr>
+      <w:tabs>
+        <w:tab w:val="center" w:pos="4680"/>
+        <w:tab w:val="right" w:pos="9360"/>
+      </w:tabs>
+    </w:pPr>
+  </w:style>
+  <w:style w:type="character" w:customStyle="1" w:styleId="HeaderChar">
+    <w:name w:val="Header Char"/>
+    <w:basedOn w:val="DefaultParagraphFont"/>
+    <w:link w:val="Header"/>
+    <w:uiPriority w:val="99"/>
+    <w:rsid w:val="0086695D"/>
+  </w:style>
+  <w:style w:type="paragraph" w:styleId="Footer">
+    <w:name w:val="footer"/>
+    <w:basedOn w:val="Normal"/>
+    <w:link w:val="FooterChar"/>
+    <w:uiPriority w:val="99"/>
+    <w:unhideWhenUsed/>
+    <w:rsid w:val="0086695D"/>
+    <w:pPr>
+      <w:tabs>
+        <w:tab w:val="center" w:pos="4680"/>
+        <w:tab w:val="right" w:pos="9360"/>
+      </w:tabs>
+    </w:pPr>
+  </w:style>
+  <w:style w:type="character" w:customStyle="1" w:styleId="FooterChar">
+    <w:name w:val="Footer Char"/>
+    <w:basedOn w:val="DefaultParagraphFont"/>
+    <w:link w:val="Footer"/>
+    <w:uiPriority w:val="99"/>
+    <w:rsid w:val="0086695D"/>
+  </w:style>
 </w:styles>
 </file>
 

</xml_diff>